<commit_message>
Removed some stuff from level 1 script, scraped item
</commit_message>
<xml_diff>
--- a/Narrative/Level 1 - Dialog.docx
+++ b/Narrative/Level 1 - Dialog.docx
@@ -6,7 +6,6 @@
       <w:pPr>
         <w:pStyle w:val="Heading1"/>
       </w:pPr>
-      <w:bookmarkStart w:id="0" w:name="_GoBack"/>
       <w:r>
         <w:t>Level 1 Script</w:t>
       </w:r>
@@ -50,6 +49,8 @@
         </w:rPr>
         <w:t>“This old junk switchbox is out again, I asked them for parts, but do listen to old Ivan? No. Now there is a storm, the light is out and now I have to stumble around in the bloody dark…”</w:t>
       </w:r>
+      <w:bookmarkStart w:id="0" w:name="_GoBack"/>
+      <w:bookmarkEnd w:id="0"/>
     </w:p>
     <w:p>
       <w:pPr>
@@ -162,7 +163,14 @@
         <w:rPr>
           <w:rStyle w:val="Emphasis"/>
         </w:rPr>
-        <w:t xml:space="preserve"> –  </w:t>
+        <w:t xml:space="preserve"> </w:t>
+      </w:r>
+      <w:proofErr w:type="gramStart"/>
+      <w:r>
+        <w:rPr>
+          <w:rStyle w:val="Emphasis"/>
+        </w:rPr>
+        <w:t xml:space="preserve">–  </w:t>
       </w:r>
       <w:r>
         <w:rPr>
@@ -171,6 +179,7 @@
         </w:rPr>
         <w:t>Grumbles</w:t>
       </w:r>
+      <w:proofErr w:type="gramEnd"/>
       <w:r>
         <w:rPr>
           <w:rStyle w:val="Emphasis"/>
@@ -229,31 +238,6 @@
     </w:p>
     <w:p>
       <w:pPr>
-        <w:pStyle w:val="ListParagraph"/>
-        <w:numPr>
-          <w:ilvl w:val="0"/>
-          <w:numId w:val="1"/>
-        </w:numPr>
-        <w:rPr>
-          <w:rStyle w:val="Emphasis"/>
-        </w:rPr>
-      </w:pPr>
-      <w:r>
-        <w:rPr>
-          <w:rStyle w:val="Emphasis"/>
-          <w:b/>
-        </w:rPr>
-        <w:t>If Ivan finds Alex’s letter, happens during the UI</w:t>
-      </w:r>
-      <w:r>
-        <w:rPr>
-          <w:rStyle w:val="Emphasis"/>
-        </w:rPr>
-        <w:t xml:space="preserve"> - “What’s this? A letter? Looks like Alex’s handwriting”</w:t>
-      </w:r>
-    </w:p>
-    <w:p>
-      <w:pPr>
         <w:rPr>
           <w:rStyle w:val="SubtleEmphasis"/>
         </w:rPr>
@@ -343,44 +327,21 @@
         <w:rPr>
           <w:rStyle w:val="Emphasis"/>
         </w:rPr>
-        <w:t>“He… He’s moved on now. Why can’t… Why cant I? It Was easy for him.”</w:t>
-      </w:r>
-    </w:p>
-    <w:p>
-      <w:pPr>
-        <w:pStyle w:val="ListParagraph"/>
-        <w:numPr>
-          <w:ilvl w:val="0"/>
-          <w:numId w:val="2"/>
-        </w:numPr>
+        <w:t xml:space="preserve">“He… He’s moved on now. Why can’t… Why </w:t>
+      </w:r>
+      <w:proofErr w:type="gramStart"/>
+      <w:r>
         <w:rPr>
           <w:rStyle w:val="Emphasis"/>
         </w:rPr>
-      </w:pPr>
+        <w:t>cant</w:t>
+      </w:r>
+      <w:proofErr w:type="gramEnd"/>
       <w:r>
         <w:rPr>
           <w:rStyle w:val="Emphasis"/>
-          <w:b/>
-        </w:rPr>
-        <w:t>If Ivan found Alex’s letter</w:t>
-      </w:r>
-      <w:r>
-        <w:rPr>
-          <w:rStyle w:val="Emphasis"/>
-        </w:rPr>
-        <w:t xml:space="preserve"> –</w:t>
-      </w:r>
-      <w:r>
-        <w:rPr>
-          <w:rStyle w:val="Emphasis"/>
-        </w:rPr>
-        <w:t xml:space="preserve"> </w:t>
-      </w:r>
-      <w:r>
-        <w:rPr>
-          <w:rStyle w:val="Emphasis"/>
-        </w:rPr>
-        <w:t>“What’s in this letter? What did she say? Should I open it? What did she mean by ready?”</w:t>
+        </w:rPr>
+        <w:t xml:space="preserve"> I? It Was easy for him.”</w:t>
       </w:r>
     </w:p>
     <w:p>
@@ -469,7 +430,15 @@
         <w:t>English Channel</w:t>
       </w:r>
       <w:r>
-        <w:t xml:space="preserve">, Alex could put a name to almost anything here, not that there was never really much growing here, no matter how much I tried. </w:t>
+        <w:t xml:space="preserve">, Alex could put a name to almost anything here, not that there was never </w:t>
+      </w:r>
+      <w:proofErr w:type="gramStart"/>
+      <w:r>
+        <w:t>really much</w:t>
+      </w:r>
+      <w:proofErr w:type="gramEnd"/>
+      <w:r>
+        <w:t xml:space="preserve"> growing here, no matter how much I tried. </w:t>
       </w:r>
       <w:r>
         <w:rPr>
@@ -725,7 +694,6 @@
           <w:b/>
           <w:bCs/>
         </w:rPr>
-        <w:lastRenderedPageBreak/>
         <w:t xml:space="preserve">Walk Past DV board </w:t>
       </w:r>
       <w:r>
@@ -849,6 +817,7 @@
           <w:b/>
           <w:bCs/>
         </w:rPr>
+        <w:lastRenderedPageBreak/>
         <w:t>On First Inspection</w:t>
       </w:r>
       <w:r>
@@ -1594,35 +1563,7 @@
           <w:i/>
           <w:iCs/>
         </w:rPr>
-        <w:t xml:space="preserve">I really need to organise my toolbox don't I… If </w:t>
-      </w:r>
-      <w:r>
-        <w:rPr>
-          <w:i/>
-          <w:iCs/>
-        </w:rPr>
-        <w:t>I</w:t>
-      </w:r>
-      <w:r>
-        <w:rPr>
-          <w:i/>
-          <w:iCs/>
-        </w:rPr>
-        <w:t xml:space="preserve"> had </w:t>
-      </w:r>
-      <w:r>
-        <w:rPr>
-          <w:i/>
-          <w:iCs/>
-        </w:rPr>
-        <w:t>A</w:t>
-      </w:r>
-      <w:r>
-        <w:rPr>
-          <w:i/>
-          <w:iCs/>
-        </w:rPr>
-        <w:t>lex around still, I could’ve found the time.</w:t>
+        <w:t>I really need to organise my toolbox don't I… If I had Alex around still, I could’ve found the time.</w:t>
       </w:r>
       <w:r>
         <w:rPr>
@@ -1698,7 +1639,6 @@
           <w:i/>
           <w:iCs/>
         </w:rPr>
-        <w:lastRenderedPageBreak/>
         <w:t>“</w:t>
       </w:r>
       <w:r>
@@ -1796,6 +1736,7 @@
           <w:i/>
           <w:iCs/>
         </w:rPr>
+        <w:lastRenderedPageBreak/>
         <w:t>“</w:t>
       </w:r>
       <w:r>
@@ -1803,7 +1744,23 @@
           <w:i/>
           <w:iCs/>
         </w:rPr>
-        <w:t>I swear that switch was left her.</w:t>
+        <w:t xml:space="preserve">I swear that switch </w:t>
+      </w:r>
+      <w:proofErr w:type="gramStart"/>
+      <w:r>
+        <w:rPr>
+          <w:i/>
+          <w:iCs/>
+        </w:rPr>
+        <w:t>was</w:t>
+      </w:r>
+      <w:proofErr w:type="gramEnd"/>
+      <w:r>
+        <w:rPr>
+          <w:i/>
+          <w:iCs/>
+        </w:rPr>
+        <w:t xml:space="preserve"> left her.</w:t>
       </w:r>
       <w:r>
         <w:rPr>
@@ -1880,7 +1837,6 @@
           <w:iCs/>
         </w:rPr>
       </w:pPr>
-      <w:proofErr w:type="spellStart"/>
       <w:r>
         <w:rPr>
           <w:b/>
@@ -1889,7 +1845,6 @@
         </w:rPr>
         <w:t>Hmph</w:t>
       </w:r>
-      <w:proofErr w:type="spellEnd"/>
       <w:r>
         <w:rPr>
           <w:i/>
@@ -1956,48 +1911,6 @@
     <w:p>
       <w:pPr>
         <w:pStyle w:val="ListParagraph"/>
-        <w:numPr>
-          <w:ilvl w:val="0"/>
-          <w:numId w:val="15"/>
-        </w:numPr>
-        <w:rPr>
-          <w:i/>
-          <w:iCs/>
-        </w:rPr>
-      </w:pPr>
-      <w:r>
-        <w:rPr>
-          <w:i/>
-          <w:iCs/>
-        </w:rPr>
-        <w:t>“</w:t>
-      </w:r>
-      <w:r>
-        <w:rPr>
-          <w:i/>
-          <w:iCs/>
-        </w:rPr>
-        <w:t>What’s in this letter, what could she not tell me?</w:t>
-      </w:r>
-      <w:r>
-        <w:rPr>
-          <w:i/>
-          <w:iCs/>
-        </w:rPr>
-        <w:t>”</w:t>
-      </w:r>
-    </w:p>
-    <w:p>
-      <w:pPr>
-        <w:rPr>
-          <w:i/>
-          <w:iCs/>
-        </w:rPr>
-      </w:pPr>
-    </w:p>
-    <w:p>
-      <w:pPr>
-        <w:pStyle w:val="ListParagraph"/>
       </w:pPr>
     </w:p>
     <w:p/>
@@ -2010,7 +1923,6 @@
       </w:pPr>
     </w:p>
     <w:p/>
-    <w:bookmarkEnd w:id="0"/>
     <w:p/>
     <w:sectPr>
       <w:pgSz w:w="11906" w:h="16838"/>
@@ -3514,7 +3426,7 @@
       </w:pPr>
     </w:pPrDefault>
   </w:docDefaults>
-  <w:latentStyles w:defLockedState="0" w:defUIPriority="99" w:defSemiHidden="0" w:defUnhideWhenUsed="0" w:defQFormat="0" w:count="375">
+  <w:latentStyles w:defLockedState="0" w:defUIPriority="99" w:defSemiHidden="0" w:defUnhideWhenUsed="0" w:defQFormat="0" w:count="377">
     <w:lsdException w:name="Normal" w:uiPriority="0" w:qFormat="1"/>
     <w:lsdException w:name="heading 1" w:uiPriority="9" w:qFormat="1"/>
     <w:lsdException w:name="heading 2" w:semiHidden="1" w:uiPriority="9" w:unhideWhenUsed="1" w:qFormat="1"/>
@@ -3620,7 +3532,6 @@
     <w:lsdException w:name="HTML Sample" w:semiHidden="1" w:unhideWhenUsed="1"/>
     <w:lsdException w:name="HTML Typewriter" w:semiHidden="1" w:unhideWhenUsed="1"/>
     <w:lsdException w:name="HTML Variable" w:semiHidden="1" w:unhideWhenUsed="1"/>
-    <w:lsdException w:name="Normal Table" w:semiHidden="1" w:unhideWhenUsed="1"/>
     <w:lsdException w:name="annotation subject" w:semiHidden="1" w:unhideWhenUsed="1"/>
     <w:lsdException w:name="No List" w:semiHidden="1" w:unhideWhenUsed="1"/>
     <w:lsdException w:name="Outline List 1" w:semiHidden="1" w:unhideWhenUsed="1"/>
@@ -3666,11 +3577,9 @@
     <w:lsdException w:name="Table Subtle 1" w:semiHidden="1" w:unhideWhenUsed="1"/>
     <w:lsdException w:name="Table Subtle 2" w:semiHidden="1" w:unhideWhenUsed="1"/>
     <w:lsdException w:name="Table Web 1" w:semiHidden="1" w:unhideWhenUsed="1"/>
-    <w:lsdException w:name="Table Web 2" w:semiHidden="1" w:unhideWhenUsed="1"/>
     <w:lsdException w:name="Table Web 3" w:semiHidden="1" w:unhideWhenUsed="1"/>
     <w:lsdException w:name="Balloon Text" w:semiHidden="1" w:unhideWhenUsed="1"/>
     <w:lsdException w:name="Table Grid" w:uiPriority="39"/>
-    <w:lsdException w:name="Table Theme" w:semiHidden="1" w:unhideWhenUsed="1"/>
     <w:lsdException w:name="Placeholder Text" w:semiHidden="1"/>
     <w:lsdException w:name="No Spacing" w:uiPriority="1" w:qFormat="1"/>
     <w:lsdException w:name="Light Shading" w:uiPriority="60"/>
@@ -3890,6 +3799,8 @@
     <w:lsdException w:name="Smart Hyperlink" w:semiHidden="1" w:unhideWhenUsed="1"/>
     <w:lsdException w:name="Hashtag" w:semiHidden="1" w:unhideWhenUsed="1"/>
     <w:lsdException w:name="Unresolved Mention" w:semiHidden="1" w:unhideWhenUsed="1"/>
+    <w:lsdException w:name="Smart Link" w:semiHidden="1" w:unhideWhenUsed="1"/>
+    <w:lsdException w:name="Smart Link Error" w:semiHidden="1" w:unhideWhenUsed="1"/>
   </w:latentStyles>
   <w:style w:type="paragraph" w:default="1" w:styleId="Normal">
     <w:name w:val="Normal"/>

</xml_diff>

<commit_message>
FInalized Level 1 Voice Lines
</commit_message>
<xml_diff>
--- a/Narrative/Level 1 - Dialog.docx
+++ b/Narrative/Level 1 - Dialog.docx
@@ -26,119 +26,10 @@
     </w:p>
     <w:p>
       <w:pPr>
-        <w:rPr>
-          <w:rStyle w:val="Emphasis"/>
-        </w:rPr>
-      </w:pPr>
-      <w:r>
-        <w:rPr>
-          <w:rStyle w:val="Emphasis"/>
-          <w:b/>
-        </w:rPr>
-        <w:t>While grumbling</w:t>
-      </w:r>
-      <w:r>
-        <w:rPr>
-          <w:i/>
-        </w:rPr>
-        <w:t xml:space="preserve"> </w:t>
-      </w:r>
-      <w:r>
-        <w:rPr>
-          <w:rStyle w:val="Emphasis"/>
-        </w:rPr>
-        <w:t>“This old junk switchbox is out again, I asked them for parts, but do listen to old Ivan? No. Now there is a storm, the light is out and now I have to stumble around in the bloody dark…”</w:t>
-      </w:r>
-      <w:bookmarkStart w:id="0" w:name="_GoBack"/>
-      <w:bookmarkEnd w:id="0"/>
-    </w:p>
-    <w:p>
-      <w:pPr>
-        <w:rPr>
-          <w:rStyle w:val="SubtleEmphasis"/>
-        </w:rPr>
-      </w:pPr>
-      <w:r>
-        <w:rPr>
-          <w:rStyle w:val="SubtleEmphasis"/>
-        </w:rPr>
-        <w:t>Ivan walks passed for a bit</w:t>
-      </w:r>
-    </w:p>
-    <w:p>
-      <w:pPr>
-        <w:rPr>
-          <w:rStyle w:val="Emphasis"/>
-        </w:rPr>
-      </w:pPr>
-      <w:r>
-        <w:rPr>
-          <w:rStyle w:val="Emphasis"/>
-        </w:rPr>
-        <w:t>“</w:t>
-      </w:r>
-      <w:r>
-        <w:rPr>
-          <w:rStyle w:val="Emphasis"/>
-        </w:rPr>
-        <w:t>This place is a mess... I just haven’t had time without Alex around… Alex…</w:t>
-      </w:r>
-      <w:r>
-        <w:rPr>
-          <w:rStyle w:val="Emphasis"/>
-        </w:rPr>
-        <w:t>”</w:t>
-      </w:r>
-    </w:p>
-    <w:p>
-      <w:pPr>
-        <w:rPr>
-          <w:rStyle w:val="SubtleEmphasis"/>
-        </w:rPr>
-      </w:pPr>
-      <w:r>
-        <w:rPr>
-          <w:rStyle w:val="SubtleEmphasis"/>
-        </w:rPr>
-        <w:t>Ivan find’s an object in the way</w:t>
-      </w:r>
-    </w:p>
-    <w:p>
-      <w:pPr>
-        <w:rPr>
-          <w:rStyle w:val="Emphasis"/>
-        </w:rPr>
-      </w:pPr>
-      <w:r>
-        <w:rPr>
-          <w:rStyle w:val="Emphasis"/>
-        </w:rPr>
-        <w:t>“</w:t>
-      </w:r>
-      <w:r>
-        <w:rPr>
-          <w:rStyle w:val="Emphasis"/>
-        </w:rPr>
-        <w:t>Yours… I just… I haven’t had the time Alex.</w:t>
-      </w:r>
-      <w:r>
-        <w:rPr>
-          <w:rStyle w:val="Emphasis"/>
-        </w:rPr>
-        <w:t>”</w:t>
-      </w:r>
-    </w:p>
-    <w:p>
-      <w:pPr>
-        <w:rPr>
-          <w:rStyle w:val="SubtleEmphasis"/>
-        </w:rPr>
-      </w:pPr>
-      <w:r>
-        <w:rPr>
-          <w:rStyle w:val="SubtleEmphasis"/>
-        </w:rPr>
-        <w:t>Ivan encounters the writing desk</w:t>
+        <w:pStyle w:val="Heading2"/>
+      </w:pPr>
+      <w:r>
+        <w:t>Objects in the first Level</w:t>
       </w:r>
     </w:p>
     <w:p>
@@ -146,107 +37,25 @@
         <w:pStyle w:val="ListParagraph"/>
         <w:numPr>
           <w:ilvl w:val="0"/>
-          <w:numId w:val="1"/>
+          <w:numId w:val="16"/>
         </w:numPr>
-        <w:rPr>
-          <w:rStyle w:val="Emphasis"/>
-        </w:rPr>
-      </w:pPr>
-      <w:r>
-        <w:rPr>
-          <w:rStyle w:val="Emphasis"/>
-          <w:b/>
-        </w:rPr>
-        <w:t>If Ivan reads the letter from his commander last</w:t>
-      </w:r>
-      <w:r>
-        <w:rPr>
-          <w:rStyle w:val="Emphasis"/>
-        </w:rPr>
-        <w:t xml:space="preserve"> </w:t>
-      </w:r>
-      <w:proofErr w:type="gramStart"/>
-      <w:r>
-        <w:rPr>
-          <w:rStyle w:val="Emphasis"/>
-        </w:rPr>
-        <w:t xml:space="preserve">–  </w:t>
-      </w:r>
-      <w:r>
-        <w:rPr>
-          <w:rStyle w:val="Emphasis"/>
-          <w:b/>
-        </w:rPr>
-        <w:t>Grumbles</w:t>
-      </w:r>
-      <w:proofErr w:type="gramEnd"/>
-      <w:r>
-        <w:rPr>
-          <w:rStyle w:val="Emphasis"/>
-        </w:rPr>
-        <w:t xml:space="preserve"> </w:t>
-      </w:r>
-      <w:r>
-        <w:rPr>
-          <w:rStyle w:val="Emphasis"/>
-        </w:rPr>
-        <w:t>“</w:t>
-      </w:r>
-      <w:r>
-        <w:rPr>
-          <w:rStyle w:val="Emphasis"/>
-        </w:rPr>
-        <w:t>This is my home… they can’t just take this place away from me”</w:t>
-      </w:r>
+      </w:pPr>
+      <w:r>
+        <w:t>Toolbox</w:t>
+      </w:r>
+      <w:bookmarkStart w:id="0" w:name="_GoBack"/>
+      <w:bookmarkEnd w:id="0"/>
     </w:p>
     <w:p>
       <w:pPr>
         <w:pStyle w:val="ListParagraph"/>
         <w:numPr>
           <w:ilvl w:val="0"/>
-          <w:numId w:val="1"/>
+          <w:numId w:val="16"/>
         </w:numPr>
-        <w:rPr>
-          <w:rStyle w:val="Emphasis"/>
-        </w:rPr>
-      </w:pPr>
-      <w:r>
-        <w:rPr>
-          <w:rStyle w:val="Emphasis"/>
-          <w:b/>
-        </w:rPr>
-        <w:t>If Ivan reads his Son’s letter Last</w:t>
-      </w:r>
-      <w:r>
-        <w:rPr>
-          <w:rStyle w:val="Emphasis"/>
-        </w:rPr>
-        <w:t xml:space="preserve"> - “He should understand… he grew up here with us. I can’t just leave</w:t>
-      </w:r>
-      <w:r>
-        <w:rPr>
-          <w:rStyle w:val="Emphasis"/>
-        </w:rPr>
-        <w:t>, not like he did.</w:t>
-      </w:r>
-      <w:r>
-        <w:rPr>
-          <w:rStyle w:val="Emphasis"/>
-        </w:rPr>
-        <w:t>”</w:t>
-      </w:r>
-    </w:p>
-    <w:p>
-      <w:pPr>
-        <w:rPr>
-          <w:rStyle w:val="SubtleEmphasis"/>
-        </w:rPr>
-      </w:pPr>
-      <w:r>
-        <w:rPr>
-          <w:rStyle w:val="SubtleEmphasis"/>
-        </w:rPr>
-        <w:t xml:space="preserve">Ivan walks away from the writing desk </w:t>
+      </w:pPr>
+      <w:r>
+        <w:t>Farming tools</w:t>
       </w:r>
     </w:p>
     <w:p>
@@ -254,36 +63,11 @@
         <w:pStyle w:val="ListParagraph"/>
         <w:numPr>
           <w:ilvl w:val="0"/>
-          <w:numId w:val="2"/>
+          <w:numId w:val="16"/>
         </w:numPr>
-        <w:rPr>
-          <w:rStyle w:val="Emphasis"/>
-        </w:rPr>
-      </w:pPr>
-      <w:r>
-        <w:rPr>
-          <w:rStyle w:val="Emphasis"/>
-          <w:b/>
-        </w:rPr>
-        <w:t>If Ivan read the commander letter</w:t>
-      </w:r>
-      <w:r>
-        <w:rPr>
-          <w:rStyle w:val="Emphasis"/>
-        </w:rPr>
-        <w:t xml:space="preserve"> –</w:t>
-      </w:r>
-      <w:r>
-        <w:rPr>
-          <w:rStyle w:val="Emphasis"/>
-        </w:rPr>
-        <w:t xml:space="preserve"> </w:t>
-      </w:r>
-      <w:r>
-        <w:rPr>
-          <w:rStyle w:val="Emphasis"/>
-        </w:rPr>
-        <w:t>Maybe if they got me the right stuff, the lights would be on and I could do my job… I can man this myself.”</w:t>
+      </w:pPr>
+      <w:r>
+        <w:t>Boat</w:t>
       </w:r>
     </w:p>
     <w:p>
@@ -291,82 +75,14 @@
         <w:pStyle w:val="ListParagraph"/>
         <w:numPr>
           <w:ilvl w:val="0"/>
-          <w:numId w:val="2"/>
+          <w:numId w:val="16"/>
         </w:numPr>
-        <w:rPr>
-          <w:rStyle w:val="Emphasis"/>
-        </w:rPr>
-      </w:pPr>
-      <w:r>
-        <w:rPr>
-          <w:rStyle w:val="Emphasis"/>
-          <w:b/>
-        </w:rPr>
-        <w:t>If Ivan read the son’s letter</w:t>
-      </w:r>
-      <w:r>
-        <w:rPr>
-          <w:rStyle w:val="Emphasis"/>
-        </w:rPr>
+      </w:pPr>
+      <w:r>
+        <w:t>Alex’s Books</w:t>
+      </w:r>
+      <w:r>
         <w:t xml:space="preserve"> </w:t>
-      </w:r>
-      <w:r>
-        <w:rPr>
-          <w:rStyle w:val="Emphasis"/>
-        </w:rPr>
-        <w:softHyphen/>
-        <w:t>–</w:t>
-      </w:r>
-      <w:r>
-        <w:rPr>
-          <w:rStyle w:val="Emphasis"/>
-        </w:rPr>
-        <w:t xml:space="preserve"> </w:t>
-      </w:r>
-      <w:r>
-        <w:rPr>
-          <w:rStyle w:val="Emphasis"/>
-        </w:rPr>
-        <w:t xml:space="preserve">“He… He’s moved on now. Why can’t… Why </w:t>
-      </w:r>
-      <w:proofErr w:type="gramStart"/>
-      <w:r>
-        <w:rPr>
-          <w:rStyle w:val="Emphasis"/>
-        </w:rPr>
-        <w:t>cant</w:t>
-      </w:r>
-      <w:proofErr w:type="gramEnd"/>
-      <w:r>
-        <w:rPr>
-          <w:rStyle w:val="Emphasis"/>
-        </w:rPr>
-        <w:t xml:space="preserve"> I? It Was easy for him.”</w:t>
-      </w:r>
-    </w:p>
-    <w:p>
-      <w:pPr>
-        <w:rPr>
-          <w:rStyle w:val="SubtleEmphasis"/>
-        </w:rPr>
-      </w:pPr>
-      <w:r>
-        <w:rPr>
-          <w:rStyle w:val="SubtleEmphasis"/>
-        </w:rPr>
-        <w:t xml:space="preserve">Ivan walks </w:t>
-      </w:r>
-      <w:r>
-        <w:rPr>
-          <w:rStyle w:val="SubtleEmphasis"/>
-        </w:rPr>
-        <w:t xml:space="preserve">past </w:t>
-      </w:r>
-      <w:r>
-        <w:rPr>
-          <w:rStyle w:val="SubtleEmphasis"/>
-        </w:rPr>
-        <w:t>Alex’s books</w:t>
       </w:r>
     </w:p>
     <w:p>
@@ -374,25 +90,11 @@
         <w:pStyle w:val="ListParagraph"/>
         <w:numPr>
           <w:ilvl w:val="0"/>
-          <w:numId w:val="5"/>
+          <w:numId w:val="16"/>
         </w:numPr>
       </w:pPr>
       <w:r>
-        <w:rPr>
-          <w:b/>
-          <w:bCs/>
-        </w:rPr>
-        <w:t>Interacts with it for a very short time</w:t>
-      </w:r>
-      <w:r>
-        <w:rPr>
-          <w:b/>
-          <w:bCs/>
-        </w:rPr>
-        <w:t xml:space="preserve"> and puts it down</w:t>
-      </w:r>
-      <w:r>
-        <w:t xml:space="preserve"> - She used to be stuck in these books of hers for hours, she was always the smart one.</w:t>
+        <w:t>Writing Desk</w:t>
       </w:r>
     </w:p>
     <w:p>
@@ -400,65 +102,11 @@
         <w:pStyle w:val="ListParagraph"/>
         <w:numPr>
           <w:ilvl w:val="0"/>
-          <w:numId w:val="5"/>
+          <w:numId w:val="16"/>
         </w:numPr>
-        <w:rPr>
-          <w:rStyle w:val="SubtleEmphasis"/>
-          <w:i w:val="0"/>
-          <w:iCs w:val="0"/>
-          <w:color w:val="auto"/>
-        </w:rPr>
-      </w:pPr>
-      <w:r>
-        <w:rPr>
-          <w:b/>
-          <w:bCs/>
-        </w:rPr>
-        <w:t>Interacts with it for a few seconds</w:t>
-      </w:r>
-      <w:r>
-        <w:rPr>
-          <w:b/>
-          <w:bCs/>
-        </w:rPr>
-        <w:t xml:space="preserve"> and puts it down</w:t>
-      </w:r>
-      <w:r>
-        <w:t xml:space="preserve"> - Flora and Fauna of the </w:t>
-      </w:r>
-      <w:r>
-        <w:t>English Channel</w:t>
-      </w:r>
-      <w:r>
-        <w:t xml:space="preserve">, Alex could put a name to almost anything here, not that there was never </w:t>
-      </w:r>
-      <w:proofErr w:type="gramStart"/>
-      <w:r>
-        <w:t>really much</w:t>
-      </w:r>
-      <w:proofErr w:type="gramEnd"/>
-      <w:r>
-        <w:t xml:space="preserve"> growing here, no matter how much I tried. </w:t>
-      </w:r>
-      <w:r>
-        <w:rPr>
-          <w:b/>
-          <w:bCs/>
-        </w:rPr>
-        <w:t>chuckles</w:t>
-      </w:r>
-    </w:p>
-    <w:p>
-      <w:pPr>
-        <w:rPr>
-          <w:rStyle w:val="SubtleEmphasis"/>
-        </w:rPr>
-      </w:pPr>
-      <w:r>
-        <w:rPr>
-          <w:rStyle w:val="SubtleEmphasis"/>
-        </w:rPr>
-        <w:t>Ivan Walks past the farming tools</w:t>
+      </w:pPr>
+      <w:r>
+        <w:t>Letter From Commander</w:t>
       </w:r>
     </w:p>
     <w:p>
@@ -466,31 +114,979 @@
         <w:pStyle w:val="ListParagraph"/>
         <w:numPr>
           <w:ilvl w:val="0"/>
-          <w:numId w:val="6"/>
+          <w:numId w:val="16"/>
         </w:numPr>
-        <w:rPr>
-          <w:rStyle w:val="Emphasis"/>
-          <w:i w:val="0"/>
-          <w:iCs w:val="0"/>
-        </w:rPr>
-      </w:pPr>
-      <w:r>
-        <w:rPr>
-          <w:rStyle w:val="Emphasis"/>
+      </w:pPr>
+      <w:r>
+        <w:t>Letter From Son</w:t>
+      </w:r>
+    </w:p>
+    <w:p>
+      <w:pPr>
+        <w:pStyle w:val="Heading2"/>
+      </w:pPr>
+      <w:r>
+        <w:t>Puzzle and Navigation Dialog</w:t>
+      </w:r>
+    </w:p>
+    <w:p>
+      <w:pPr>
+        <w:rPr>
+          <w:rStyle w:val="Emphasis"/>
+          <w:color w:val="404040" w:themeColor="text1" w:themeTint="BF"/>
+        </w:rPr>
+      </w:pPr>
+      <w:r>
+        <w:rPr>
+          <w:rStyle w:val="SubtleEmphasis"/>
+        </w:rPr>
+        <w:t xml:space="preserve">Ivan </w:t>
+      </w:r>
+      <w:r>
+        <w:rPr>
+          <w:rStyle w:val="SubtleEmphasis"/>
+        </w:rPr>
+        <w:t>enters the room</w:t>
+      </w:r>
+    </w:p>
+    <w:p>
+      <w:pPr>
+        <w:rPr>
+          <w:rStyle w:val="Emphasis"/>
+        </w:rPr>
+      </w:pPr>
+      <w:r>
+        <w:rPr>
+          <w:rStyle w:val="Emphasis"/>
+          <w:b/>
+        </w:rPr>
+        <w:t>While grumbling</w:t>
+      </w:r>
+      <w:r>
+        <w:rPr>
+          <w:i/>
+        </w:rPr>
+        <w:t xml:space="preserve"> </w:t>
+      </w:r>
+      <w:r>
+        <w:rPr>
+          <w:rStyle w:val="Emphasis"/>
+        </w:rPr>
+        <w:t>“This old junk switchbox is out again, I asked them for parts, but do listen to old Ivan?</w:t>
+      </w:r>
+      <w:r>
+        <w:rPr>
+          <w:rStyle w:val="Emphasis"/>
+        </w:rPr>
+        <w:t>“</w:t>
+      </w:r>
+    </w:p>
+    <w:p>
+      <w:pPr>
+        <w:rPr>
+          <w:rStyle w:val="Emphasis"/>
+          <w:b/>
+        </w:rPr>
+      </w:pPr>
+      <w:r>
+        <w:rPr>
+          <w:rStyle w:val="Emphasis"/>
+          <w:b/>
+        </w:rPr>
+        <w:t>Ivan starts walking</w:t>
+      </w:r>
+      <w:r>
+        <w:rPr>
+          <w:rStyle w:val="Emphasis"/>
+          <w:b/>
+        </w:rPr>
+        <w:t xml:space="preserve"> “</w:t>
+      </w:r>
+      <w:r>
+        <w:rPr>
+          <w:rStyle w:val="Emphasis"/>
+        </w:rPr>
+        <w:t>No. Now there is a storm, the light is out and now I have to stumble around in the bloody dark…”</w:t>
+      </w:r>
+    </w:p>
+    <w:p>
+      <w:pPr>
+        <w:rPr>
+          <w:rStyle w:val="SubtleEmphasis"/>
+        </w:rPr>
+      </w:pPr>
+      <w:r>
+        <w:rPr>
+          <w:rStyle w:val="SubtleEmphasis"/>
+        </w:rPr>
+        <w:t>Ivan walks pas</w:t>
+      </w:r>
+      <w:r>
+        <w:rPr>
+          <w:rStyle w:val="SubtleEmphasis"/>
+        </w:rPr>
+        <w:t>t an environment trigger</w:t>
+      </w:r>
+    </w:p>
+    <w:p>
+      <w:pPr>
+        <w:rPr>
+          <w:rStyle w:val="Emphasis"/>
+        </w:rPr>
+      </w:pPr>
+      <w:r>
+        <w:rPr>
+          <w:rStyle w:val="Emphasis"/>
+        </w:rPr>
+        <w:t>“</w:t>
+      </w:r>
+      <w:r>
+        <w:rPr>
+          <w:rStyle w:val="Emphasis"/>
+        </w:rPr>
+        <w:t>This place is a mess... I just haven’t had time without Alex around… Alex…</w:t>
+      </w:r>
+      <w:r>
+        <w:rPr>
+          <w:rStyle w:val="Emphasis"/>
+        </w:rPr>
+        <w:t>”</w:t>
+      </w:r>
+    </w:p>
+    <w:p>
+      <w:pPr>
+        <w:rPr>
+          <w:rStyle w:val="SubtleEmphasis"/>
+        </w:rPr>
+      </w:pPr>
+      <w:r>
+        <w:rPr>
+          <w:rStyle w:val="SubtleEmphasis"/>
+        </w:rPr>
+        <w:t>DV board</w:t>
+      </w:r>
+      <w:r>
+        <w:rPr>
+          <w:rStyle w:val="SubtleEmphasis"/>
+        </w:rPr>
+        <w:t xml:space="preserve"> – First Interactions</w:t>
+      </w:r>
+    </w:p>
+    <w:p>
+      <w:r>
+        <w:rPr>
           <w:b/>
           <w:bCs/>
-          <w:i w:val="0"/>
-          <w:iCs w:val="0"/>
-        </w:rPr>
-        <w:t>Interact with</w:t>
-      </w:r>
-      <w:r>
-        <w:rPr>
-          <w:rStyle w:val="Emphasis"/>
-          <w:i w:val="0"/>
-          <w:iCs w:val="0"/>
-        </w:rPr>
-        <w:t xml:space="preserve"> - “That tool head is loose on that hoe, I should wedge some wood in there later…”</w:t>
+        </w:rPr>
+        <w:t>On Approach First Time</w:t>
+      </w:r>
+      <w:r>
+        <w:t xml:space="preserve"> </w:t>
+      </w:r>
+      <w:r>
+        <w:t>–</w:t>
+      </w:r>
+      <w:r>
+        <w:t xml:space="preserve"> </w:t>
+      </w:r>
+      <w:r>
+        <w:t>“Alright, what’s wrong this time?”</w:t>
+      </w:r>
+    </w:p>
+    <w:p>
+      <w:pPr>
+        <w:rPr>
+          <w:i/>
+          <w:iCs/>
+        </w:rPr>
+      </w:pPr>
+      <w:r>
+        <w:rPr>
+          <w:b/>
+          <w:bCs/>
+        </w:rPr>
+        <w:t xml:space="preserve">On Departure After </w:t>
+      </w:r>
+      <w:r>
+        <w:rPr>
+          <w:b/>
+          <w:bCs/>
+        </w:rPr>
+        <w:t xml:space="preserve">First </w:t>
+      </w:r>
+      <w:r>
+        <w:rPr>
+          <w:b/>
+          <w:bCs/>
+        </w:rPr>
+        <w:t>Inspection</w:t>
+      </w:r>
+      <w:r>
+        <w:t xml:space="preserve"> – </w:t>
+      </w:r>
+      <w:proofErr w:type="spellStart"/>
+      <w:r>
+        <w:rPr>
+          <w:b/>
+          <w:bCs/>
+        </w:rPr>
+        <w:t>Hrmph</w:t>
+      </w:r>
+      <w:proofErr w:type="spellEnd"/>
+      <w:r>
+        <w:t xml:space="preserve"> “</w:t>
+      </w:r>
+      <w:r>
+        <w:rPr>
+          <w:i/>
+          <w:iCs/>
+        </w:rPr>
+        <w:t xml:space="preserve">This piece of garbage… I’ve been telling them for years! But do the listen? No… I'm just grumpy </w:t>
+      </w:r>
+      <w:proofErr w:type="spellStart"/>
+      <w:r>
+        <w:rPr>
+          <w:i/>
+          <w:iCs/>
+        </w:rPr>
+        <w:t>ol</w:t>
+      </w:r>
+      <w:proofErr w:type="spellEnd"/>
+      <w:r>
+        <w:rPr>
+          <w:i/>
+          <w:iCs/>
+        </w:rPr>
+        <w:t>’ Ivan…”</w:t>
+      </w:r>
+    </w:p>
+    <w:p>
+      <w:r>
+        <w:rPr>
+          <w:b/>
+          <w:bCs/>
+        </w:rPr>
+        <w:t>Repeated Interactions when there is no new voice</w:t>
+      </w:r>
+      <w:r>
+        <w:rPr>
+          <w:b/>
+          <w:bCs/>
+        </w:rPr>
+        <w:t xml:space="preserve"> </w:t>
+      </w:r>
+      <w:r>
+        <w:rPr>
+          <w:b/>
+          <w:bCs/>
+        </w:rPr>
+        <w:t>line</w:t>
+      </w:r>
+      <w:r>
+        <w:t xml:space="preserve"> – </w:t>
+      </w:r>
+      <w:r>
+        <w:rPr>
+          <w:b/>
+        </w:rPr>
+        <w:t>inaudible grumbling</w:t>
+      </w:r>
+    </w:p>
+    <w:p>
+      <w:pPr>
+        <w:rPr>
+          <w:i/>
+          <w:iCs/>
+        </w:rPr>
+      </w:pPr>
+      <w:r>
+        <w:rPr>
+          <w:b/>
+          <w:bCs/>
+        </w:rPr>
+        <w:t xml:space="preserve">Walk Past DV board </w:t>
+      </w:r>
+      <w:r>
+        <w:rPr>
+          <w:b/>
+          <w:bCs/>
+        </w:rPr>
+        <w:t>after first interaction</w:t>
+      </w:r>
+      <w:r>
+        <w:rPr>
+          <w:i/>
+          <w:iCs/>
+        </w:rPr>
+        <w:t xml:space="preserve"> </w:t>
+      </w:r>
+      <w:r>
+        <w:rPr>
+          <w:i/>
+          <w:iCs/>
+        </w:rPr>
+        <w:t xml:space="preserve">(Only Once) </w:t>
+      </w:r>
+      <w:r>
+        <w:rPr>
+          <w:i/>
+          <w:iCs/>
+        </w:rPr>
+        <w:t xml:space="preserve">– </w:t>
+      </w:r>
+      <w:r>
+        <w:rPr>
+          <w:b/>
+          <w:bCs/>
+          <w:i/>
+          <w:iCs/>
+        </w:rPr>
+        <w:t xml:space="preserve">mumbles… </w:t>
+      </w:r>
+      <w:r>
+        <w:rPr>
+          <w:i/>
+          <w:iCs/>
+        </w:rPr>
+        <w:t xml:space="preserve">“hunk of junk…” </w:t>
+      </w:r>
+    </w:p>
+    <w:p>
+      <w:pPr>
+        <w:rPr>
+          <w:i/>
+          <w:iCs/>
+        </w:rPr>
+      </w:pPr>
+      <w:r>
+        <w:rPr>
+          <w:i/>
+          <w:iCs/>
+        </w:rPr>
+        <w:t>Ivan Interact</w:t>
+      </w:r>
+      <w:r>
+        <w:rPr>
+          <w:i/>
+          <w:iCs/>
+        </w:rPr>
+        <w:t>ion</w:t>
+      </w:r>
+      <w:r>
+        <w:rPr>
+          <w:i/>
+          <w:iCs/>
+        </w:rPr>
+        <w:t>s with the DV board</w:t>
+      </w:r>
+    </w:p>
+    <w:p>
+      <w:r>
+        <w:rPr>
+          <w:b/>
+          <w:bCs/>
+        </w:rPr>
+        <w:t>On First Inspection</w:t>
+      </w:r>
+      <w:r>
+        <w:t xml:space="preserve"> – “ye… burnt out. Need to replace the whole switch. I think I have the parts lying around </w:t>
+      </w:r>
+      <w:r>
+        <w:t xml:space="preserve">here </w:t>
+      </w:r>
+      <w:r>
+        <w:t>somewhere”</w:t>
+      </w:r>
+    </w:p>
+    <w:p>
+      <w:r>
+        <w:rPr>
+          <w:b/>
+          <w:bCs/>
+        </w:rPr>
+        <w:t>On Second Inspection</w:t>
+      </w:r>
+      <w:r>
+        <w:rPr>
+          <w:b/>
+          <w:bCs/>
+        </w:rPr>
+        <w:t xml:space="preserve"> or walking away</w:t>
+      </w:r>
+      <w:r>
+        <w:rPr>
+          <w:b/>
+          <w:bCs/>
+        </w:rPr>
+        <w:t xml:space="preserve"> </w:t>
+      </w:r>
+      <w:r>
+        <w:t>– “I’m going to need a screwdriver to get this cover off… maybe some fresh wire. The switch is probably blown too.”</w:t>
+      </w:r>
+    </w:p>
+    <w:p>
+      <w:r>
+        <w:rPr>
+          <w:b/>
+          <w:bCs/>
+        </w:rPr>
+        <w:t xml:space="preserve">On follow up Inspections, no Items </w:t>
+      </w:r>
+      <w:r>
+        <w:rPr>
+          <w:b/>
+          <w:bCs/>
+        </w:rPr>
+        <w:t>installed</w:t>
+      </w:r>
+      <w:r>
+        <w:rPr>
+          <w:b/>
+          <w:bCs/>
+        </w:rPr>
+        <w:t xml:space="preserve">; plays one of 3 </w:t>
+      </w:r>
+      <w:r>
+        <w:rPr>
+          <w:b/>
+          <w:bCs/>
+        </w:rPr>
+        <w:t>(</w:t>
+      </w:r>
+      <w:r>
+        <w:t>If Ivan has the Item already, their voice lines aren’t played</w:t>
+      </w:r>
+      <w:r>
+        <w:rPr>
+          <w:b/>
+          <w:bCs/>
+        </w:rPr>
+        <w:t>)</w:t>
+      </w:r>
+    </w:p>
+    <w:p>
+      <w:pPr>
+        <w:pStyle w:val="ListParagraph"/>
+        <w:numPr>
+          <w:ilvl w:val="1"/>
+          <w:numId w:val="8"/>
+        </w:numPr>
+      </w:pPr>
+      <w:r>
+        <w:rPr>
+          <w:i/>
+          <w:iCs/>
+        </w:rPr>
+        <w:t>“I think I left those wires by the bookshelf over there”</w:t>
+      </w:r>
+    </w:p>
+    <w:p>
+      <w:pPr>
+        <w:pStyle w:val="ListParagraph"/>
+        <w:numPr>
+          <w:ilvl w:val="1"/>
+          <w:numId w:val="8"/>
+        </w:numPr>
+      </w:pPr>
+      <w:r>
+        <w:rPr>
+          <w:i/>
+          <w:iCs/>
+        </w:rPr>
+        <w:t>“The screwdriver? That's by the worktable, right?”</w:t>
+      </w:r>
+    </w:p>
+    <w:p>
+      <w:pPr>
+        <w:pStyle w:val="ListParagraph"/>
+        <w:numPr>
+          <w:ilvl w:val="1"/>
+          <w:numId w:val="8"/>
+        </w:numPr>
+      </w:pPr>
+      <w:r>
+        <w:rPr>
+          <w:i/>
+          <w:iCs/>
+        </w:rPr>
+        <w:t>“The spare switch? Must be by those spares in the workshop.”</w:t>
+      </w:r>
+    </w:p>
+    <w:p>
+      <w:pPr>
+        <w:ind w:firstLine="720"/>
+      </w:pPr>
+      <w:r>
+        <w:rPr>
+          <w:b/>
+          <w:bCs/>
+        </w:rPr>
+        <w:t>After having some of the items but no screwdriver yet –</w:t>
+      </w:r>
+      <w:r>
+        <w:t xml:space="preserve"> </w:t>
+      </w:r>
+    </w:p>
+    <w:p>
+      <w:pPr>
+        <w:pStyle w:val="ListParagraph"/>
+        <w:numPr>
+          <w:ilvl w:val="1"/>
+          <w:numId w:val="8"/>
+        </w:numPr>
+      </w:pPr>
+      <w:r>
+        <w:t>“</w:t>
+      </w:r>
+      <w:r>
+        <w:t>I need a screwdriver</w:t>
+      </w:r>
+      <w:r>
+        <w:t xml:space="preserve">” </w:t>
+      </w:r>
+    </w:p>
+    <w:p>
+      <w:pPr>
+        <w:pStyle w:val="ListParagraph"/>
+        <w:numPr>
+          <w:ilvl w:val="1"/>
+          <w:numId w:val="8"/>
+        </w:numPr>
+      </w:pPr>
+      <w:r>
+        <w:lastRenderedPageBreak/>
+        <w:t>”</w:t>
+      </w:r>
+      <w:r>
+        <w:t>these screws are the only thing holding this junk together”</w:t>
+      </w:r>
+    </w:p>
+    <w:p>
+      <w:pPr>
+        <w:pStyle w:val="ListParagraph"/>
+        <w:numPr>
+          <w:ilvl w:val="1"/>
+          <w:numId w:val="8"/>
+        </w:numPr>
+      </w:pPr>
+      <w:r>
+        <w:t>“</w:t>
+      </w:r>
+      <w:r>
+        <w:t xml:space="preserve">I can’t use this until </w:t>
+      </w:r>
+      <w:r>
+        <w:t>I</w:t>
+      </w:r>
+      <w:r>
+        <w:t xml:space="preserve"> get this damn cover off</w:t>
+      </w:r>
+      <w:r>
+        <w:t>”</w:t>
+      </w:r>
+    </w:p>
+    <w:p>
+      <w:pPr>
+        <w:ind w:firstLine="720"/>
+      </w:pPr>
+      <w:r>
+        <w:rPr>
+          <w:b/>
+          <w:bCs/>
+        </w:rPr>
+        <w:t>After removing the cover but not having the other items</w:t>
+      </w:r>
+      <w:r>
+        <w:t xml:space="preserve"> – </w:t>
+      </w:r>
+    </w:p>
+    <w:p>
+      <w:pPr>
+        <w:pStyle w:val="ListParagraph"/>
+        <w:numPr>
+          <w:ilvl w:val="1"/>
+          <w:numId w:val="8"/>
+        </w:numPr>
+      </w:pPr>
+      <w:r>
+        <w:t>“</w:t>
+      </w:r>
+      <w:r>
+        <w:t>I still need a wire</w:t>
+      </w:r>
+      <w:r>
+        <w:t>.”</w:t>
+      </w:r>
+    </w:p>
+    <w:p>
+      <w:pPr>
+        <w:pStyle w:val="ListParagraph"/>
+        <w:numPr>
+          <w:ilvl w:val="1"/>
+          <w:numId w:val="8"/>
+        </w:numPr>
+      </w:pPr>
+      <w:r>
+        <w:t>“</w:t>
+      </w:r>
+      <w:r>
+        <w:t>I still to replace the switch</w:t>
+      </w:r>
+      <w:r>
+        <w:t>.”</w:t>
+      </w:r>
+    </w:p>
+    <w:p>
+      <w:pPr>
+        <w:ind w:firstLine="720"/>
+      </w:pPr>
+      <w:r>
+        <w:rPr>
+          <w:b/>
+          <w:bCs/>
+        </w:rPr>
+        <w:t>When you only need 1 more item</w:t>
+      </w:r>
+    </w:p>
+    <w:p>
+      <w:pPr>
+        <w:pStyle w:val="ListParagraph"/>
+        <w:numPr>
+          <w:ilvl w:val="1"/>
+          <w:numId w:val="8"/>
+        </w:numPr>
+      </w:pPr>
+      <w:r>
+        <w:t>“</w:t>
+      </w:r>
+      <w:r>
+        <w:t>There… now I just need that wire</w:t>
+      </w:r>
+      <w:r>
+        <w:t>”</w:t>
+      </w:r>
+    </w:p>
+    <w:p>
+      <w:pPr>
+        <w:pStyle w:val="ListParagraph"/>
+        <w:numPr>
+          <w:ilvl w:val="1"/>
+          <w:numId w:val="8"/>
+        </w:numPr>
+      </w:pPr>
+      <w:r>
+        <w:t>“</w:t>
+      </w:r>
+      <w:r>
+        <w:t>Wiring done, need the switch though.</w:t>
+      </w:r>
+      <w:r>
+        <w:t>”</w:t>
+      </w:r>
+    </w:p>
+    <w:p>
+      <w:pPr>
+        <w:ind w:firstLine="720"/>
+        <w:rPr>
+          <w:b/>
+        </w:rPr>
+      </w:pPr>
+      <w:r>
+        <w:rPr>
+          <w:b/>
+        </w:rPr>
+        <w:t>Non-specific item finding lines</w:t>
+      </w:r>
+    </w:p>
+    <w:p>
+      <w:pPr>
+        <w:pStyle w:val="ListParagraph"/>
+        <w:numPr>
+          <w:ilvl w:val="1"/>
+          <w:numId w:val="8"/>
+        </w:numPr>
+        <w:rPr>
+          <w:i/>
+          <w:iCs/>
+        </w:rPr>
+      </w:pPr>
+      <w:r>
+        <w:rPr>
+          <w:i/>
+          <w:iCs/>
+        </w:rPr>
+        <w:t>“</w:t>
+      </w:r>
+      <w:r>
+        <w:rPr>
+          <w:i/>
+          <w:iCs/>
+        </w:rPr>
+        <w:t>Found them!</w:t>
+      </w:r>
+      <w:r>
+        <w:rPr>
+          <w:i/>
+          <w:iCs/>
+        </w:rPr>
+        <w:t>”</w:t>
+      </w:r>
+    </w:p>
+    <w:p>
+      <w:pPr>
+        <w:pStyle w:val="ListParagraph"/>
+        <w:numPr>
+          <w:ilvl w:val="1"/>
+          <w:numId w:val="8"/>
+        </w:numPr>
+        <w:rPr>
+          <w:i/>
+          <w:iCs/>
+        </w:rPr>
+      </w:pPr>
+      <w:r>
+        <w:rPr>
+          <w:i/>
+          <w:iCs/>
+        </w:rPr>
+        <w:t>“</w:t>
+      </w:r>
+      <w:r>
+        <w:rPr>
+          <w:i/>
+          <w:iCs/>
+        </w:rPr>
+        <w:t>Found it!</w:t>
+      </w:r>
+      <w:r>
+        <w:rPr>
+          <w:i/>
+          <w:iCs/>
+        </w:rPr>
+        <w:t>”</w:t>
+      </w:r>
+    </w:p>
+    <w:p>
+      <w:pPr>
+        <w:pStyle w:val="ListParagraph"/>
+        <w:numPr>
+          <w:ilvl w:val="1"/>
+          <w:numId w:val="8"/>
+        </w:numPr>
+        <w:rPr>
+          <w:i/>
+          <w:iCs/>
+        </w:rPr>
+      </w:pPr>
+      <w:r>
+        <w:rPr>
+          <w:i/>
+          <w:iCs/>
+        </w:rPr>
+        <w:t>“</w:t>
+      </w:r>
+      <w:r>
+        <w:rPr>
+          <w:i/>
+          <w:iCs/>
+        </w:rPr>
+        <w:t>I swear I kept it in this draw</w:t>
+      </w:r>
+      <w:r>
+        <w:rPr>
+          <w:i/>
+          <w:iCs/>
+        </w:rPr>
+        <w:t>.”</w:t>
+      </w:r>
+    </w:p>
+    <w:p>
+      <w:pPr>
+        <w:pStyle w:val="ListParagraph"/>
+        <w:numPr>
+          <w:ilvl w:val="1"/>
+          <w:numId w:val="8"/>
+        </w:numPr>
+        <w:rPr>
+          <w:i/>
+          <w:iCs/>
+        </w:rPr>
+      </w:pPr>
+      <w:r>
+        <w:rPr>
+          <w:i/>
+          <w:iCs/>
+        </w:rPr>
+        <w:t>“</w:t>
+      </w:r>
+      <w:r>
+        <w:rPr>
+          <w:i/>
+          <w:iCs/>
+        </w:rPr>
+        <w:t>I swear I left them in this box</w:t>
+      </w:r>
+      <w:r>
+        <w:rPr>
+          <w:i/>
+          <w:iCs/>
+        </w:rPr>
+        <w:t>.”</w:t>
+      </w:r>
+    </w:p>
+    <w:p>
+      <w:pPr>
+        <w:pStyle w:val="ListParagraph"/>
+        <w:numPr>
+          <w:ilvl w:val="1"/>
+          <w:numId w:val="8"/>
+        </w:numPr>
+        <w:rPr>
+          <w:i/>
+          <w:iCs/>
+        </w:rPr>
+      </w:pPr>
+      <w:r>
+        <w:rPr>
+          <w:i/>
+          <w:iCs/>
+        </w:rPr>
+        <w:t>“</w:t>
+      </w:r>
+      <w:r>
+        <w:rPr>
+          <w:i/>
+          <w:iCs/>
+        </w:rPr>
+        <w:t>I swear it’s in this crate.</w:t>
+      </w:r>
+      <w:r>
+        <w:rPr>
+          <w:i/>
+          <w:iCs/>
+        </w:rPr>
+        <w:t>”</w:t>
+      </w:r>
+    </w:p>
+    <w:p>
+      <w:pPr>
+        <w:pStyle w:val="ListParagraph"/>
+        <w:numPr>
+          <w:ilvl w:val="1"/>
+          <w:numId w:val="8"/>
+        </w:numPr>
+        <w:rPr>
+          <w:i/>
+          <w:iCs/>
+        </w:rPr>
+      </w:pPr>
+      <w:r>
+        <w:rPr>
+          <w:i/>
+          <w:iCs/>
+        </w:rPr>
+        <w:t>“</w:t>
+      </w:r>
+      <w:r>
+        <w:rPr>
+          <w:i/>
+          <w:iCs/>
+        </w:rPr>
+        <w:t>This workshop is a mess…</w:t>
+      </w:r>
+      <w:r>
+        <w:rPr>
+          <w:i/>
+          <w:iCs/>
+        </w:rPr>
+        <w:t>”</w:t>
+      </w:r>
+    </w:p>
+    <w:p>
+      <w:pPr>
+        <w:pStyle w:val="ListParagraph"/>
+        <w:numPr>
+          <w:ilvl w:val="1"/>
+          <w:numId w:val="8"/>
+        </w:numPr>
+        <w:rPr>
+          <w:i/>
+          <w:iCs/>
+        </w:rPr>
+      </w:pPr>
+      <w:r>
+        <w:rPr>
+          <w:i/>
+          <w:iCs/>
+        </w:rPr>
+        <w:t>“</w:t>
+      </w:r>
+      <w:r>
+        <w:rPr>
+          <w:i/>
+          <w:iCs/>
+        </w:rPr>
+        <w:t>I should pack up some of these things.</w:t>
+      </w:r>
+      <w:r>
+        <w:rPr>
+          <w:i/>
+          <w:iCs/>
+        </w:rPr>
+        <w:t>”</w:t>
+      </w:r>
+      <w:r>
+        <w:t xml:space="preserve"> </w:t>
+      </w:r>
+    </w:p>
+    <w:p>
+      <w:pPr>
+        <w:pStyle w:val="ListParagraph"/>
+        <w:numPr>
+          <w:ilvl w:val="1"/>
+          <w:numId w:val="8"/>
+        </w:numPr>
+        <w:rPr>
+          <w:i/>
+          <w:iCs/>
+        </w:rPr>
+      </w:pPr>
+      <w:r>
+        <w:rPr>
+          <w:i/>
+          <w:iCs/>
+        </w:rPr>
+        <w:t>“</w:t>
+      </w:r>
+      <w:r>
+        <w:rPr>
+          <w:i/>
+          <w:iCs/>
+        </w:rPr>
+        <w:t>There it is!</w:t>
+      </w:r>
+      <w:r>
+        <w:rPr>
+          <w:i/>
+          <w:iCs/>
+        </w:rPr>
+        <w:t>”</w:t>
+      </w:r>
+    </w:p>
+    <w:p>
+      <w:pPr>
+        <w:ind w:firstLine="360"/>
+        <w:rPr>
+          <w:b/>
+          <w:iCs/>
+        </w:rPr>
+      </w:pPr>
+      <w:r>
+        <w:rPr>
+          <w:b/>
+          <w:iCs/>
+        </w:rPr>
+        <w:t>Screwdriver</w:t>
       </w:r>
     </w:p>
     <w:p>
@@ -498,50 +1094,33 @@
         <w:pStyle w:val="ListParagraph"/>
         <w:numPr>
           <w:ilvl w:val="0"/>
-          <w:numId w:val="6"/>
+          <w:numId w:val="12"/>
         </w:numPr>
         <w:rPr>
-          <w:rStyle w:val="Emphasis"/>
-          <w:i w:val="0"/>
-          <w:iCs w:val="0"/>
-        </w:rPr>
-      </w:pPr>
-      <w:r>
-        <w:rPr>
-          <w:rStyle w:val="Emphasis"/>
-          <w:b/>
-          <w:bCs/>
-          <w:i w:val="0"/>
-          <w:iCs w:val="0"/>
-        </w:rPr>
-        <w:t xml:space="preserve">Walking Away </w:t>
-      </w:r>
-      <w:r>
-        <w:rPr>
-          <w:rStyle w:val="Emphasis"/>
-          <w:i w:val="0"/>
-          <w:iCs w:val="0"/>
-        </w:rPr>
-        <w:t>– “The garden’s in a real mess huh.”</w:t>
-      </w:r>
-    </w:p>
-    <w:p>
-      <w:pPr>
-        <w:rPr>
-          <w:rStyle w:val="SubtleEmphasis"/>
-        </w:rPr>
-      </w:pPr>
-      <w:r>
-        <w:rPr>
-          <w:rStyle w:val="SubtleEmphasis"/>
-        </w:rPr>
-        <w:t>DV board</w:t>
-      </w:r>
-      <w:r>
-        <w:rPr>
-          <w:rStyle w:val="SubtleEmphasis"/>
-        </w:rPr>
-        <w:t xml:space="preserve"> – First Interactions</w:t>
+          <w:i/>
+          <w:iCs/>
+        </w:rPr>
+      </w:pPr>
+      <w:r>
+        <w:rPr>
+          <w:i/>
+          <w:iCs/>
+        </w:rPr>
+        <w:t>“</w:t>
+      </w:r>
+      <w:r>
+        <w:rPr>
+          <w:i/>
+          <w:iCs/>
+        </w:rPr>
+        <w:t>Finally, the screwdriver.</w:t>
+      </w:r>
+      <w:r>
+        <w:rPr>
+          <w:i/>
+          <w:iCs/>
+        </w:rPr>
+        <w:t>”</w:t>
       </w:r>
     </w:p>
     <w:p>
@@ -549,27 +1128,49 @@
         <w:pStyle w:val="ListParagraph"/>
         <w:numPr>
           <w:ilvl w:val="0"/>
-          <w:numId w:val="7"/>
+          <w:numId w:val="12"/>
         </w:numPr>
-      </w:pPr>
-      <w:r>
-        <w:rPr>
-          <w:b/>
-          <w:bCs/>
-        </w:rPr>
-        <w:t>On Approach First Time</w:t>
-      </w:r>
-      <w:r>
-        <w:t xml:space="preserve"> </w:t>
-      </w:r>
-      <w:r>
-        <w:t>–</w:t>
-      </w:r>
-      <w:r>
-        <w:t xml:space="preserve"> </w:t>
-      </w:r>
-      <w:r>
-        <w:t>“Alright, what’s wrong this time?”</w:t>
+        <w:rPr>
+          <w:i/>
+          <w:iCs/>
+        </w:rPr>
+      </w:pPr>
+      <w:r>
+        <w:rPr>
+          <w:i/>
+          <w:iCs/>
+        </w:rPr>
+        <w:t>“</w:t>
+      </w:r>
+      <w:r>
+        <w:rPr>
+          <w:i/>
+          <w:iCs/>
+        </w:rPr>
+        <w:t>I really need to organise my toolbox don't I… If I had Alex around still, I could’ve found the time.</w:t>
+      </w:r>
+      <w:r>
+        <w:rPr>
+          <w:i/>
+          <w:iCs/>
+        </w:rPr>
+        <w:t>”</w:t>
+      </w:r>
+    </w:p>
+    <w:p>
+      <w:pPr>
+        <w:ind w:firstLine="720"/>
+        <w:rPr>
+          <w:b/>
+          <w:iCs/>
+        </w:rPr>
+      </w:pPr>
+      <w:r>
+        <w:rPr>
+          <w:b/>
+          <w:iCs/>
+        </w:rPr>
+        <w:t>Wires</w:t>
       </w:r>
     </w:p>
     <w:p>
@@ -577,7 +1178,7 @@
         <w:pStyle w:val="ListParagraph"/>
         <w:numPr>
           <w:ilvl w:val="0"/>
-          <w:numId w:val="7"/>
+          <w:numId w:val="13"/>
         </w:numPr>
         <w:rPr>
           <w:i/>
@@ -586,62 +1187,24 @@
       </w:pPr>
       <w:r>
         <w:rPr>
-          <w:b/>
-          <w:bCs/>
-        </w:rPr>
-        <w:t xml:space="preserve">On Departure After </w:t>
-      </w:r>
-      <w:r>
-        <w:rPr>
-          <w:b/>
-          <w:bCs/>
-        </w:rPr>
-        <w:t xml:space="preserve">First </w:t>
-      </w:r>
-      <w:r>
-        <w:rPr>
-          <w:b/>
-          <w:bCs/>
-        </w:rPr>
-        <w:t>Inspection</w:t>
-      </w:r>
-      <w:r>
-        <w:t xml:space="preserve"> – </w:t>
-      </w:r>
-      <w:proofErr w:type="spellStart"/>
-      <w:r>
-        <w:rPr>
-          <w:b/>
-          <w:bCs/>
-        </w:rPr>
-        <w:t>Hrmph</w:t>
-      </w:r>
-      <w:proofErr w:type="spellEnd"/>
-      <w:r>
-        <w:t xml:space="preserve"> “</w:t>
-      </w:r>
-      <w:r>
-        <w:rPr>
-          <w:i/>
-          <w:iCs/>
-        </w:rPr>
-        <w:t xml:space="preserve">This piece of garbage… I’ve been telling them for years! But do the listen? No… I'm just grumpy </w:t>
-      </w:r>
-      <w:proofErr w:type="spellStart"/>
-      <w:r>
-        <w:rPr>
-          <w:i/>
-          <w:iCs/>
-        </w:rPr>
-        <w:t>ol</w:t>
-      </w:r>
-      <w:proofErr w:type="spellEnd"/>
-      <w:r>
-        <w:rPr>
-          <w:i/>
-          <w:iCs/>
-        </w:rPr>
-        <w:t>’ Ivan…”</w:t>
+          <w:i/>
+          <w:iCs/>
+        </w:rPr>
+        <w:t>“</w:t>
+      </w:r>
+      <w:r>
+        <w:rPr>
+          <w:i/>
+          <w:iCs/>
+        </w:rPr>
+        <w:t>Just need some scrap wire, should be easy to find.</w:t>
+      </w:r>
+      <w:r>
+        <w:rPr>
+          <w:i/>
+          <w:iCs/>
+        </w:rPr>
+        <w:t>”</w:t>
       </w:r>
     </w:p>
     <w:p>
@@ -649,32 +1212,33 @@
         <w:pStyle w:val="ListParagraph"/>
         <w:numPr>
           <w:ilvl w:val="0"/>
-          <w:numId w:val="7"/>
+          <w:numId w:val="13"/>
         </w:numPr>
-      </w:pPr>
-      <w:r>
-        <w:rPr>
-          <w:b/>
-          <w:bCs/>
-        </w:rPr>
-        <w:t>Repeated Interactions when there is no new voice</w:t>
-      </w:r>
-      <w:r>
-        <w:rPr>
-          <w:b/>
-          <w:bCs/>
-        </w:rPr>
-        <w:t xml:space="preserve"> </w:t>
-      </w:r>
-      <w:r>
-        <w:rPr>
-          <w:b/>
-          <w:bCs/>
-        </w:rPr>
-        <w:t>line</w:t>
-      </w:r>
-      <w:r>
-        <w:t xml:space="preserve"> – “</w:t>
+        <w:rPr>
+          <w:i/>
+          <w:iCs/>
+        </w:rPr>
+      </w:pPr>
+      <w:r>
+        <w:rPr>
+          <w:i/>
+          <w:iCs/>
+        </w:rPr>
+        <w:t>“</w:t>
+      </w:r>
+      <w:r>
+        <w:rPr>
+          <w:i/>
+          <w:iCs/>
+        </w:rPr>
+        <w:t>Got some wire.</w:t>
+      </w:r>
+      <w:r>
+        <w:rPr>
+          <w:i/>
+          <w:iCs/>
+        </w:rPr>
+        <w:t>”</w:t>
       </w:r>
     </w:p>
     <w:p>
@@ -682,7 +1246,7 @@
         <w:pStyle w:val="ListParagraph"/>
         <w:numPr>
           <w:ilvl w:val="0"/>
-          <w:numId w:val="7"/>
+          <w:numId w:val="13"/>
         </w:numPr>
         <w:rPr>
           <w:i/>
@@ -691,77 +1255,6 @@
       </w:pPr>
       <w:r>
         <w:rPr>
-          <w:b/>
-          <w:bCs/>
-        </w:rPr>
-        <w:t xml:space="preserve">Walk Past DV board </w:t>
-      </w:r>
-      <w:r>
-        <w:rPr>
-          <w:b/>
-          <w:bCs/>
-        </w:rPr>
-        <w:t>after first interaction</w:t>
-      </w:r>
-      <w:r>
-        <w:rPr>
-          <w:i/>
-          <w:iCs/>
-        </w:rPr>
-        <w:t xml:space="preserve"> </w:t>
-      </w:r>
-      <w:r>
-        <w:rPr>
-          <w:i/>
-          <w:iCs/>
-        </w:rPr>
-        <w:t xml:space="preserve">(Only Once) </w:t>
-      </w:r>
-      <w:r>
-        <w:rPr>
-          <w:i/>
-          <w:iCs/>
-        </w:rPr>
-        <w:t xml:space="preserve">– </w:t>
-      </w:r>
-      <w:r>
-        <w:rPr>
-          <w:b/>
-          <w:bCs/>
-          <w:i/>
-          <w:iCs/>
-        </w:rPr>
-        <w:t>mu</w:t>
-      </w:r>
-      <w:r>
-        <w:rPr>
-          <w:b/>
-          <w:bCs/>
-          <w:i/>
-          <w:iCs/>
-        </w:rPr>
-        <w:t>m</w:t>
-      </w:r>
-      <w:r>
-        <w:rPr>
-          <w:b/>
-          <w:bCs/>
-          <w:i/>
-          <w:iCs/>
-        </w:rPr>
-        <w:t>bles</w:t>
-      </w:r>
-      <w:r>
-        <w:rPr>
-          <w:b/>
-          <w:bCs/>
-          <w:i/>
-          <w:iCs/>
-        </w:rPr>
-        <w:t xml:space="preserve">… </w:t>
-      </w:r>
-      <w:r>
-        <w:rPr>
           <w:i/>
           <w:iCs/>
         </w:rPr>
@@ -772,36 +1265,44 @@
           <w:i/>
           <w:iCs/>
         </w:rPr>
-        <w:t>hunk of junk… garbage… shit” (really, could be anything)</w:t>
-      </w:r>
-    </w:p>
-    <w:p>
-      <w:pPr>
-        <w:rPr>
-          <w:i/>
-          <w:iCs/>
-        </w:rPr>
-      </w:pPr>
-      <w:r>
-        <w:rPr>
-          <w:i/>
-          <w:iCs/>
-        </w:rPr>
-        <w:t>Ivan Interact</w:t>
-      </w:r>
-      <w:r>
-        <w:rPr>
-          <w:i/>
-          <w:iCs/>
-        </w:rPr>
-        <w:t>ion</w:t>
-      </w:r>
-      <w:r>
-        <w:rPr>
-          <w:i/>
-          <w:iCs/>
-        </w:rPr>
-        <w:t>s with the DV board</w:t>
+        <w:t xml:space="preserve">Now where did </w:t>
+      </w:r>
+      <w:r>
+        <w:rPr>
+          <w:i/>
+          <w:iCs/>
+        </w:rPr>
+        <w:t>I</w:t>
+      </w:r>
+      <w:r>
+        <w:rPr>
+          <w:i/>
+          <w:iCs/>
+        </w:rPr>
+        <w:t xml:space="preserve"> leave the spare wires?</w:t>
+      </w:r>
+      <w:r>
+        <w:rPr>
+          <w:i/>
+          <w:iCs/>
+        </w:rPr>
+        <w:t>”</w:t>
+      </w:r>
+    </w:p>
+    <w:p>
+      <w:pPr>
+        <w:ind w:firstLine="720"/>
+        <w:rPr>
+          <w:b/>
+          <w:iCs/>
+        </w:rPr>
+      </w:pPr>
+      <w:r>
+        <w:rPr>
+          <w:b/>
+          <w:iCs/>
+        </w:rPr>
+        <w:t>Switch</w:t>
       </w:r>
     </w:p>
     <w:p>
@@ -809,19 +1310,33 @@
         <w:pStyle w:val="ListParagraph"/>
         <w:numPr>
           <w:ilvl w:val="0"/>
-          <w:numId w:val="8"/>
+          <w:numId w:val="14"/>
         </w:numPr>
-      </w:pPr>
-      <w:r>
-        <w:rPr>
-          <w:b/>
-          <w:bCs/>
-        </w:rPr>
-        <w:lastRenderedPageBreak/>
-        <w:t>On First Inspection</w:t>
-      </w:r>
-      <w:r>
-        <w:t xml:space="preserve"> – “ye… burnt out. Need to replace the whole switch. I think I have the parts lying around somewhere”</w:t>
+        <w:rPr>
+          <w:i/>
+          <w:iCs/>
+        </w:rPr>
+      </w:pPr>
+      <w:r>
+        <w:rPr>
+          <w:i/>
+          <w:iCs/>
+        </w:rPr>
+        <w:t>“</w:t>
+      </w:r>
+      <w:r>
+        <w:rPr>
+          <w:i/>
+          <w:iCs/>
+        </w:rPr>
+        <w:t>I swear that switch was left her.</w:t>
+      </w:r>
+      <w:r>
+        <w:rPr>
+          <w:i/>
+          <w:iCs/>
+        </w:rPr>
+        <w:t>”</w:t>
       </w:r>
     </w:p>
     <w:p>
@@ -829,172 +1344,34 @@
         <w:pStyle w:val="ListParagraph"/>
         <w:numPr>
           <w:ilvl w:val="0"/>
-          <w:numId w:val="8"/>
+          <w:numId w:val="14"/>
         </w:numPr>
-      </w:pPr>
-      <w:r>
-        <w:rPr>
-          <w:b/>
-          <w:bCs/>
-        </w:rPr>
-        <w:t xml:space="preserve">On Second Inspection </w:t>
-      </w:r>
-      <w:r>
-        <w:t>– “I’m going to need a screwdriver to get this cover off… maybe some fresh wire. The switch is probably blown too.”</w:t>
-      </w:r>
-    </w:p>
-    <w:p>
-      <w:pPr>
-        <w:pStyle w:val="ListParagraph"/>
-        <w:numPr>
-          <w:ilvl w:val="0"/>
-          <w:numId w:val="8"/>
-        </w:numPr>
-      </w:pPr>
-      <w:r>
-        <w:rPr>
-          <w:b/>
-          <w:bCs/>
-        </w:rPr>
-        <w:t xml:space="preserve">On follow up Inspections, no Items </w:t>
-      </w:r>
-      <w:r>
-        <w:rPr>
-          <w:b/>
-          <w:bCs/>
-        </w:rPr>
-        <w:t xml:space="preserve">installed </w:t>
-      </w:r>
-      <w:r>
-        <w:rPr>
-          <w:b/>
-          <w:bCs/>
-        </w:rPr>
-        <w:t>(</w:t>
-      </w:r>
-      <w:r>
-        <w:t>If Ivan has the Item already, their voice lines aren’t played</w:t>
-      </w:r>
-      <w:r>
-        <w:rPr>
-          <w:b/>
-          <w:bCs/>
-        </w:rPr>
-        <w:t>)</w:t>
-      </w:r>
-      <w:r>
-        <w:t xml:space="preserve">– </w:t>
-      </w:r>
-      <w:r>
-        <w:rPr>
-          <w:i/>
-          <w:iCs/>
-        </w:rPr>
-        <w:t>“I think I left those wires by the bookshelf over there”, “The screwdriver? That's by the worktable, right?”, “The spare switch? Must be by those spares in the workshop.”</w:t>
-      </w:r>
-    </w:p>
-    <w:p>
-      <w:pPr>
-        <w:pStyle w:val="ListParagraph"/>
-        <w:numPr>
-          <w:ilvl w:val="0"/>
-          <w:numId w:val="8"/>
-        </w:numPr>
-      </w:pPr>
-      <w:r>
-        <w:rPr>
-          <w:b/>
-          <w:bCs/>
-        </w:rPr>
-        <w:t>After having some of the items but no screwdriver yet –</w:t>
-      </w:r>
-      <w:r>
-        <w:t xml:space="preserve"> “</w:t>
-      </w:r>
-      <w:r>
-        <w:t>I need a screwdriver, these screws are the only thing holding this junk together”</w:t>
-      </w:r>
-      <w:r>
-        <w:t xml:space="preserve">, </w:t>
-      </w:r>
-      <w:r>
-        <w:t xml:space="preserve">I can’t use this until </w:t>
-      </w:r>
-      <w:proofErr w:type="spellStart"/>
-      <w:r>
-        <w:t>i</w:t>
-      </w:r>
-      <w:proofErr w:type="spellEnd"/>
-      <w:r>
-        <w:t xml:space="preserve"> get this damn cover off</w:t>
-      </w:r>
-    </w:p>
-    <w:p>
-      <w:pPr>
-        <w:pStyle w:val="ListParagraph"/>
-        <w:numPr>
-          <w:ilvl w:val="0"/>
-          <w:numId w:val="8"/>
-        </w:numPr>
-      </w:pPr>
-      <w:r>
-        <w:rPr>
-          <w:b/>
-          <w:bCs/>
-        </w:rPr>
-        <w:t>After removing the cover but not having the other items</w:t>
-      </w:r>
-      <w:r>
-        <w:t xml:space="preserve"> – “</w:t>
-      </w:r>
-      <w:r>
-        <w:t>I still need a wire</w:t>
-      </w:r>
-      <w:r>
-        <w:t>.”, “</w:t>
-      </w:r>
-      <w:r>
-        <w:t>I still to replace the switch</w:t>
-      </w:r>
-      <w:r>
-        <w:t>.”</w:t>
-      </w:r>
-    </w:p>
-    <w:p>
-      <w:pPr>
-        <w:pStyle w:val="ListParagraph"/>
-        <w:numPr>
-          <w:ilvl w:val="0"/>
-          <w:numId w:val="8"/>
-        </w:numPr>
-      </w:pPr>
-      <w:r>
-        <w:rPr>
-          <w:b/>
-          <w:bCs/>
-        </w:rPr>
-        <w:t>When you only need 1 more item</w:t>
-      </w:r>
-      <w:r>
-        <w:t xml:space="preserve"> – “</w:t>
-      </w:r>
-      <w:r>
-        <w:t>There… now I just need that wire</w:t>
-      </w:r>
-      <w:r>
-        <w:t>”, “</w:t>
-      </w:r>
-      <w:r>
-        <w:t>Wiring done, need the switch though.</w:t>
-      </w:r>
-      <w:r>
+        <w:rPr>
+          <w:i/>
+          <w:iCs/>
+        </w:rPr>
+      </w:pPr>
+      <w:r>
+        <w:rPr>
+          <w:i/>
+          <w:iCs/>
+        </w:rPr>
+        <w:t>“</w:t>
+      </w:r>
+      <w:r>
+        <w:rPr>
+          <w:i/>
+          <w:iCs/>
+        </w:rPr>
+        <w:t>Dead, fried, burnt. Where are my spare switches?</w:t>
+      </w:r>
+      <w:r>
+        <w:rPr>
+          <w:i/>
+          <w:iCs/>
+        </w:rPr>
         <w:t>”</w:t>
       </w:r>
-    </w:p>
-    <w:p>
-      <w:pPr>
-        <w:pStyle w:val="ListParagraph"/>
-      </w:pPr>
     </w:p>
     <w:p>
       <w:pPr>
@@ -1099,7 +1476,14 @@
           <w:b/>
           <w:bCs/>
         </w:rPr>
-        <w:t>After DV board blows again</w:t>
+        <w:t xml:space="preserve">After DV board </w:t>
+      </w:r>
+      <w:r>
+        <w:rPr>
+          <w:b/>
+          <w:bCs/>
+        </w:rPr>
+        <w:t>sparks and lights pop</w:t>
       </w:r>
       <w:r>
         <w:rPr>
@@ -1108,12 +1492,28 @@
         </w:rPr>
         <w:t xml:space="preserve"> – “</w:t>
       </w:r>
-      <w:r>
-        <w:rPr>
-          <w:i/>
-          <w:iCs/>
-        </w:rPr>
-        <w:t>Ahh! This fucking piece of shit</w:t>
+      <w:proofErr w:type="spellStart"/>
+      <w:r>
+        <w:rPr>
+          <w:i/>
+          <w:iCs/>
+        </w:rPr>
+        <w:t>Ahh</w:t>
+      </w:r>
+      <w:proofErr w:type="spellEnd"/>
+      <w:r>
+        <w:rPr>
+          <w:i/>
+          <w:iCs/>
+        </w:rPr>
+        <w:t xml:space="preserve">! </w:t>
+      </w:r>
+      <w:r>
+        <w:rPr>
+          <w:i/>
+          <w:iCs/>
+        </w:rPr>
+        <w:t>Damn!</w:t>
       </w:r>
       <w:r>
         <w:rPr>
@@ -1140,79 +1540,14 @@
           <w:b/>
           <w:bCs/>
         </w:rPr>
-        <w:t>On Interaction After explosion</w:t>
-      </w:r>
-      <w:r>
-        <w:rPr>
-          <w:i/>
-          <w:iCs/>
-        </w:rPr>
-        <w:t xml:space="preserve"> – “</w:t>
-      </w:r>
-      <w:r>
-        <w:rPr>
-          <w:i/>
-          <w:iCs/>
-        </w:rPr>
-        <w:t>This garbage switch, my wiring was fine! Why tonight? Why is everything happening tonight (This can play if Ivan interacts with the DV board after it burns out again, or as he walks away again.</w:t>
-      </w:r>
-      <w:r>
-        <w:rPr>
-          <w:i/>
-          <w:iCs/>
-        </w:rPr>
-        <w:t>”</w:t>
-      </w:r>
-    </w:p>
-    <w:p>
-      <w:pPr>
-        <w:rPr>
-          <w:i/>
-          <w:iCs/>
-        </w:rPr>
-      </w:pPr>
-      <w:r>
-        <w:rPr>
-          <w:i/>
-          <w:iCs/>
-        </w:rPr>
-        <w:t>Ivan Interact</w:t>
-      </w:r>
-      <w:r>
-        <w:rPr>
-          <w:i/>
-          <w:iCs/>
-        </w:rPr>
-        <w:t>ion</w:t>
-      </w:r>
-      <w:r>
-        <w:rPr>
-          <w:i/>
-          <w:iCs/>
-        </w:rPr>
-        <w:t>s</w:t>
-      </w:r>
-      <w:r>
-        <w:rPr>
-          <w:i/>
-          <w:iCs/>
-        </w:rPr>
-        <w:t xml:space="preserve"> while Looking for Items</w:t>
-      </w:r>
-    </w:p>
-    <w:p>
-      <w:pPr>
-        <w:rPr>
-          <w:i/>
-          <w:iCs/>
-        </w:rPr>
-      </w:pPr>
-      <w:r>
-        <w:rPr>
-          <w:i/>
-          <w:iCs/>
-        </w:rPr>
-        <w:t>General Lines</w:t>
+        <w:t xml:space="preserve">Reacting to the boiler shaking and making noise </w:t>
+      </w:r>
+      <w:r>
+        <w:rPr>
+          <w:i/>
+          <w:iCs/>
+        </w:rPr>
+        <w:t>– “</w:t>
       </w:r>
     </w:p>
     <w:p>
@@ -1220,7 +1555,7 @@
         <w:pStyle w:val="ListParagraph"/>
         <w:numPr>
           <w:ilvl w:val="0"/>
-          <w:numId w:val="10"/>
+          <w:numId w:val="9"/>
         </w:numPr>
         <w:rPr>
           <w:i/>
@@ -1229,579 +1564,188 @@
       </w:pPr>
       <w:r>
         <w:rPr>
-          <w:i/>
-          <w:iCs/>
+          <w:b/>
+          <w:bCs/>
+        </w:rPr>
+        <w:t xml:space="preserve">Heaving the pipe burst </w:t>
+      </w:r>
+      <w:r>
+        <w:rPr>
+          <w:i/>
+          <w:iCs/>
+        </w:rPr>
+        <w:t>– “</w:t>
+      </w:r>
+    </w:p>
+    <w:p>
+      <w:pPr>
+        <w:pStyle w:val="Heading2"/>
+      </w:pPr>
+      <w:r>
+        <w:t>Interactable Lines</w:t>
+      </w:r>
+    </w:p>
+    <w:p>
+      <w:pPr>
+        <w:rPr>
+          <w:rStyle w:val="SubtleEmphasis"/>
+        </w:rPr>
+      </w:pPr>
+      <w:r>
+        <w:rPr>
+          <w:rStyle w:val="SubtleEmphasis"/>
+        </w:rPr>
+        <w:t>Ivan encounters the writing desk</w:t>
+      </w:r>
+    </w:p>
+    <w:p>
+      <w:pPr>
+        <w:rPr>
+          <w:rStyle w:val="Emphasis"/>
+        </w:rPr>
+      </w:pPr>
+      <w:r>
+        <w:rPr>
+          <w:rStyle w:val="Emphasis"/>
+          <w:b/>
+        </w:rPr>
+        <w:t>If Ivan reads the letter from his commander last</w:t>
+      </w:r>
+      <w:r>
+        <w:rPr>
+          <w:rStyle w:val="Emphasis"/>
+        </w:rPr>
+        <w:t xml:space="preserve"> –  </w:t>
+      </w:r>
+      <w:r>
+        <w:rPr>
+          <w:rStyle w:val="Emphasis"/>
+          <w:b/>
+        </w:rPr>
+        <w:t>Grumbles</w:t>
+      </w:r>
+      <w:r>
+        <w:rPr>
+          <w:rStyle w:val="Emphasis"/>
+        </w:rPr>
+        <w:t xml:space="preserve"> </w:t>
+      </w:r>
+      <w:r>
+        <w:rPr>
+          <w:rStyle w:val="Emphasis"/>
         </w:rPr>
         <w:t>“</w:t>
       </w:r>
       <w:r>
         <w:rPr>
-          <w:i/>
-          <w:iCs/>
-        </w:rPr>
-        <w:t>Found them!</w:t>
-      </w:r>
-      <w:r>
-        <w:rPr>
-          <w:i/>
-          <w:iCs/>
+          <w:rStyle w:val="Emphasis"/>
+        </w:rPr>
+        <w:t>This is my home… they can’t just take this place away from me”</w:t>
+      </w:r>
+    </w:p>
+    <w:p>
+      <w:pPr>
+        <w:rPr>
+          <w:rStyle w:val="Emphasis"/>
+        </w:rPr>
+      </w:pPr>
+      <w:r>
+        <w:rPr>
+          <w:rStyle w:val="Emphasis"/>
+          <w:b/>
+        </w:rPr>
+        <w:lastRenderedPageBreak/>
+        <w:t>If Ivan reads his Son’s letter Last</w:t>
+      </w:r>
+      <w:r>
+        <w:rPr>
+          <w:rStyle w:val="Emphasis"/>
+        </w:rPr>
+        <w:t xml:space="preserve"> - “He should understand… he grew up here with us. I can’t just leave</w:t>
+      </w:r>
+      <w:r>
+        <w:rPr>
+          <w:rStyle w:val="Emphasis"/>
+        </w:rPr>
+        <w:t>, not like he did.</w:t>
+      </w:r>
+      <w:r>
+        <w:rPr>
+          <w:rStyle w:val="Emphasis"/>
         </w:rPr>
         <w:t>”</w:t>
       </w:r>
     </w:p>
     <w:p>
       <w:pPr>
-        <w:pStyle w:val="ListParagraph"/>
-        <w:numPr>
-          <w:ilvl w:val="0"/>
-          <w:numId w:val="10"/>
-        </w:numPr>
-        <w:rPr>
-          <w:i/>
-          <w:iCs/>
-        </w:rPr>
-      </w:pPr>
-      <w:r>
-        <w:rPr>
-          <w:i/>
-          <w:iCs/>
-        </w:rPr>
-        <w:t>“</w:t>
-      </w:r>
-      <w:r>
-        <w:rPr>
-          <w:i/>
-          <w:iCs/>
-        </w:rPr>
-        <w:t>Found it!</w:t>
-      </w:r>
-      <w:r>
-        <w:rPr>
-          <w:i/>
-          <w:iCs/>
-        </w:rPr>
-        <w:t>”</w:t>
-      </w:r>
-    </w:p>
-    <w:p>
-      <w:pPr>
-        <w:pStyle w:val="ListParagraph"/>
-        <w:numPr>
-          <w:ilvl w:val="0"/>
-          <w:numId w:val="10"/>
-        </w:numPr>
-        <w:rPr>
-          <w:i/>
-          <w:iCs/>
-        </w:rPr>
-      </w:pPr>
-      <w:r>
-        <w:rPr>
-          <w:i/>
-          <w:iCs/>
-        </w:rPr>
-        <w:t>“</w:t>
-      </w:r>
-      <w:r>
-        <w:rPr>
-          <w:i/>
-          <w:iCs/>
-        </w:rPr>
-        <w:t>I swear I kept it in this draw</w:t>
-      </w:r>
-      <w:r>
-        <w:rPr>
-          <w:i/>
-          <w:iCs/>
-        </w:rPr>
-        <w:t>.”</w:t>
-      </w:r>
-    </w:p>
-    <w:p>
-      <w:pPr>
-        <w:pStyle w:val="ListParagraph"/>
-        <w:numPr>
-          <w:ilvl w:val="0"/>
-          <w:numId w:val="10"/>
-        </w:numPr>
-        <w:rPr>
-          <w:i/>
-          <w:iCs/>
-        </w:rPr>
-      </w:pPr>
-      <w:r>
-        <w:rPr>
-          <w:i/>
-          <w:iCs/>
-        </w:rPr>
-        <w:t>“</w:t>
-      </w:r>
-      <w:r>
-        <w:rPr>
-          <w:i/>
-          <w:iCs/>
-        </w:rPr>
-        <w:t>I swear I left them in this box</w:t>
-      </w:r>
-      <w:r>
-        <w:rPr>
-          <w:i/>
-          <w:iCs/>
-        </w:rPr>
-        <w:t>.”</w:t>
-      </w:r>
-    </w:p>
-    <w:p>
-      <w:pPr>
-        <w:pStyle w:val="ListParagraph"/>
-        <w:numPr>
-          <w:ilvl w:val="0"/>
-          <w:numId w:val="10"/>
-        </w:numPr>
-        <w:rPr>
-          <w:i/>
-          <w:iCs/>
-        </w:rPr>
-      </w:pPr>
-      <w:r>
-        <w:rPr>
-          <w:i/>
-          <w:iCs/>
-        </w:rPr>
-        <w:t>“</w:t>
-      </w:r>
-      <w:r>
-        <w:rPr>
-          <w:i/>
-          <w:iCs/>
-        </w:rPr>
-        <w:t>I swear it’s in this crate.</w:t>
-      </w:r>
-      <w:r>
-        <w:rPr>
-          <w:i/>
-          <w:iCs/>
-        </w:rPr>
-        <w:t>”</w:t>
-      </w:r>
-    </w:p>
-    <w:p>
-      <w:pPr>
-        <w:pStyle w:val="ListParagraph"/>
-        <w:numPr>
-          <w:ilvl w:val="0"/>
-          <w:numId w:val="10"/>
-        </w:numPr>
-        <w:rPr>
-          <w:i/>
-          <w:iCs/>
-        </w:rPr>
-      </w:pPr>
-      <w:r>
-        <w:rPr>
-          <w:i/>
-          <w:iCs/>
-        </w:rPr>
-        <w:t>“</w:t>
-      </w:r>
-      <w:r>
-        <w:rPr>
-          <w:i/>
-          <w:iCs/>
-        </w:rPr>
-        <w:t>This workshop is a mess…</w:t>
-      </w:r>
-      <w:r>
-        <w:rPr>
-          <w:i/>
-          <w:iCs/>
-        </w:rPr>
-        <w:t>”</w:t>
-      </w:r>
-    </w:p>
-    <w:p>
-      <w:pPr>
-        <w:pStyle w:val="ListParagraph"/>
-        <w:numPr>
-          <w:ilvl w:val="0"/>
-          <w:numId w:val="10"/>
-        </w:numPr>
-        <w:rPr>
-          <w:i/>
-          <w:iCs/>
-        </w:rPr>
-      </w:pPr>
-      <w:r>
-        <w:rPr>
-          <w:i/>
-          <w:iCs/>
-        </w:rPr>
-        <w:t>“</w:t>
-      </w:r>
-      <w:r>
-        <w:rPr>
-          <w:i/>
-          <w:iCs/>
-        </w:rPr>
-        <w:t>I should pack up some of these things.</w:t>
-      </w:r>
-      <w:r>
-        <w:rPr>
-          <w:i/>
-          <w:iCs/>
-        </w:rPr>
-        <w:t>”</w:t>
-      </w:r>
-      <w:r>
+        <w:rPr>
+          <w:rStyle w:val="SubtleEmphasis"/>
+        </w:rPr>
+      </w:pPr>
+      <w:r>
+        <w:rPr>
+          <w:rStyle w:val="SubtleEmphasis"/>
+        </w:rPr>
+        <w:t xml:space="preserve">Ivan walks away from the writing desk </w:t>
+      </w:r>
+    </w:p>
+    <w:p>
+      <w:pPr>
+        <w:rPr>
+          <w:rStyle w:val="Emphasis"/>
+        </w:rPr>
+      </w:pPr>
+      <w:r>
+        <w:rPr>
+          <w:rStyle w:val="Emphasis"/>
+          <w:b/>
+        </w:rPr>
+        <w:t>If Ivan read the commander letter</w:t>
+      </w:r>
+      <w:r>
+        <w:rPr>
+          <w:rStyle w:val="Emphasis"/>
+        </w:rPr>
+        <w:t xml:space="preserve"> –</w:t>
+      </w:r>
+      <w:r>
+        <w:rPr>
+          <w:rStyle w:val="Emphasis"/>
+        </w:rPr>
+        <w:t xml:space="preserve"> Maybe if they got me the right stuff, the lights would be on and I could do my job… I can man this myself.”</w:t>
+      </w:r>
+    </w:p>
+    <w:p>
+      <w:pPr>
+        <w:rPr>
+          <w:rStyle w:val="Emphasis"/>
+        </w:rPr>
+      </w:pPr>
+      <w:r>
+        <w:rPr>
+          <w:rStyle w:val="Emphasis"/>
+          <w:b/>
+        </w:rPr>
+        <w:t>If Ivan read the son’s letter</w:t>
+      </w:r>
+      <w:r>
+        <w:rPr>
+          <w:rStyle w:val="Emphasis"/>
+        </w:rPr>
         <w:t xml:space="preserve"> </w:t>
       </w:r>
-    </w:p>
-    <w:p>
-      <w:pPr>
-        <w:pStyle w:val="ListParagraph"/>
-        <w:numPr>
-          <w:ilvl w:val="0"/>
-          <w:numId w:val="10"/>
-        </w:numPr>
-        <w:rPr>
-          <w:i/>
-          <w:iCs/>
-        </w:rPr>
-      </w:pPr>
-      <w:r>
-        <w:rPr>
-          <w:i/>
-          <w:iCs/>
-        </w:rPr>
-        <w:t>“</w:t>
-      </w:r>
-      <w:r>
-        <w:rPr>
-          <w:i/>
-          <w:iCs/>
-        </w:rPr>
-        <w:t>There it is!</w:t>
-      </w:r>
-      <w:r>
-        <w:rPr>
-          <w:i/>
-          <w:iCs/>
-        </w:rPr>
-        <w:t>”</w:t>
-      </w:r>
-    </w:p>
-    <w:p>
-      <w:pPr>
-        <w:rPr>
-          <w:i/>
-          <w:iCs/>
-        </w:rPr>
-      </w:pPr>
-      <w:r>
-        <w:rPr>
-          <w:i/>
-          <w:iCs/>
-        </w:rPr>
-        <w:t>Screwdriver</w:t>
-      </w:r>
-    </w:p>
-    <w:p>
-      <w:pPr>
-        <w:pStyle w:val="ListParagraph"/>
-        <w:numPr>
-          <w:ilvl w:val="0"/>
-          <w:numId w:val="12"/>
-        </w:numPr>
-        <w:rPr>
-          <w:i/>
-          <w:iCs/>
-        </w:rPr>
-      </w:pPr>
-      <w:r>
-        <w:rPr>
-          <w:i/>
-          <w:iCs/>
-        </w:rPr>
-        <w:t>“</w:t>
-      </w:r>
-      <w:r>
-        <w:rPr>
-          <w:i/>
-          <w:iCs/>
-        </w:rPr>
-        <w:t>Finally, the screwdriver.</w:t>
-      </w:r>
-      <w:r>
-        <w:rPr>
-          <w:i/>
-          <w:iCs/>
-        </w:rPr>
-        <w:t>”</w:t>
-      </w:r>
-    </w:p>
-    <w:p>
-      <w:pPr>
-        <w:pStyle w:val="ListParagraph"/>
-        <w:numPr>
-          <w:ilvl w:val="0"/>
-          <w:numId w:val="12"/>
-        </w:numPr>
-        <w:rPr>
-          <w:i/>
-          <w:iCs/>
-        </w:rPr>
-      </w:pPr>
-      <w:r>
-        <w:rPr>
-          <w:i/>
-          <w:iCs/>
-        </w:rPr>
-        <w:t>“</w:t>
-      </w:r>
-      <w:r>
-        <w:rPr>
-          <w:i/>
-          <w:iCs/>
-        </w:rPr>
-        <w:t>I really need to organise my toolbox don't I… If I had Alex around still, I could’ve found the time.</w:t>
-      </w:r>
-      <w:r>
-        <w:rPr>
-          <w:i/>
-          <w:iCs/>
-        </w:rPr>
-        <w:t>”</w:t>
-      </w:r>
-    </w:p>
-    <w:p>
-      <w:pPr>
-        <w:rPr>
-          <w:i/>
-          <w:iCs/>
-        </w:rPr>
-      </w:pPr>
-      <w:r>
-        <w:rPr>
-          <w:i/>
-          <w:iCs/>
-        </w:rPr>
-        <w:t>Wires</w:t>
-      </w:r>
-    </w:p>
-    <w:p>
-      <w:pPr>
-        <w:pStyle w:val="ListParagraph"/>
-        <w:numPr>
-          <w:ilvl w:val="0"/>
-          <w:numId w:val="13"/>
-        </w:numPr>
-        <w:rPr>
-          <w:i/>
-          <w:iCs/>
-        </w:rPr>
-      </w:pPr>
-      <w:r>
-        <w:rPr>
-          <w:i/>
-          <w:iCs/>
-        </w:rPr>
-        <w:t>“</w:t>
-      </w:r>
-      <w:r>
-        <w:rPr>
-          <w:i/>
-          <w:iCs/>
-        </w:rPr>
-        <w:t>Just need some scrap wire, should be easy to find.</w:t>
-      </w:r>
-      <w:r>
-        <w:rPr>
-          <w:i/>
-          <w:iCs/>
-        </w:rPr>
-        <w:t>”</w:t>
-      </w:r>
-    </w:p>
-    <w:p>
-      <w:pPr>
-        <w:pStyle w:val="ListParagraph"/>
-        <w:numPr>
-          <w:ilvl w:val="0"/>
-          <w:numId w:val="13"/>
-        </w:numPr>
-        <w:rPr>
-          <w:i/>
-          <w:iCs/>
-        </w:rPr>
-      </w:pPr>
-      <w:r>
-        <w:rPr>
-          <w:i/>
-          <w:iCs/>
-        </w:rPr>
-        <w:t>“</w:t>
-      </w:r>
-      <w:r>
-        <w:rPr>
-          <w:i/>
-          <w:iCs/>
-        </w:rPr>
-        <w:t>Got some wire.</w:t>
-      </w:r>
-      <w:r>
-        <w:rPr>
-          <w:i/>
-          <w:iCs/>
-        </w:rPr>
-        <w:t>”</w:t>
-      </w:r>
-    </w:p>
-    <w:p>
-      <w:pPr>
-        <w:pStyle w:val="ListParagraph"/>
-        <w:numPr>
-          <w:ilvl w:val="0"/>
-          <w:numId w:val="13"/>
-        </w:numPr>
-        <w:rPr>
-          <w:i/>
-          <w:iCs/>
-        </w:rPr>
-      </w:pPr>
-      <w:r>
-        <w:rPr>
-          <w:i/>
-          <w:iCs/>
-        </w:rPr>
-        <w:t>“</w:t>
-      </w:r>
-      <w:r>
-        <w:rPr>
-          <w:i/>
-          <w:iCs/>
-        </w:rPr>
-        <w:t xml:space="preserve">Now where did </w:t>
-      </w:r>
-      <w:r>
-        <w:rPr>
-          <w:i/>
-          <w:iCs/>
-        </w:rPr>
-        <w:t>I</w:t>
-      </w:r>
-      <w:r>
-        <w:rPr>
-          <w:i/>
-          <w:iCs/>
-        </w:rPr>
-        <w:t xml:space="preserve"> leave the spare wires?</w:t>
-      </w:r>
-      <w:r>
-        <w:rPr>
-          <w:i/>
-          <w:iCs/>
-        </w:rPr>
-        <w:t>”</w:t>
-      </w:r>
-    </w:p>
-    <w:p>
-      <w:pPr>
-        <w:rPr>
-          <w:i/>
-          <w:iCs/>
-        </w:rPr>
-      </w:pPr>
-      <w:r>
-        <w:rPr>
-          <w:i/>
-          <w:iCs/>
-        </w:rPr>
-        <w:t>Switch</w:t>
-      </w:r>
-    </w:p>
-    <w:p>
-      <w:pPr>
-        <w:pStyle w:val="ListParagraph"/>
-        <w:numPr>
-          <w:ilvl w:val="0"/>
-          <w:numId w:val="14"/>
-        </w:numPr>
-        <w:rPr>
-          <w:i/>
-          <w:iCs/>
-        </w:rPr>
-      </w:pPr>
-      <w:r>
-        <w:rPr>
-          <w:i/>
-          <w:iCs/>
-        </w:rPr>
-        <w:lastRenderedPageBreak/>
-        <w:t>“</w:t>
-      </w:r>
-      <w:r>
-        <w:rPr>
-          <w:i/>
-          <w:iCs/>
-        </w:rPr>
-        <w:t xml:space="preserve">I swear that switch </w:t>
-      </w:r>
-      <w:proofErr w:type="gramStart"/>
-      <w:r>
-        <w:rPr>
-          <w:i/>
-          <w:iCs/>
-        </w:rPr>
-        <w:t>was</w:t>
-      </w:r>
-      <w:proofErr w:type="gramEnd"/>
-      <w:r>
-        <w:rPr>
-          <w:i/>
-          <w:iCs/>
-        </w:rPr>
-        <w:t xml:space="preserve"> left her.</w:t>
-      </w:r>
-      <w:r>
-        <w:rPr>
-          <w:i/>
-          <w:iCs/>
-        </w:rPr>
-        <w:t>”</w:t>
-      </w:r>
-    </w:p>
-    <w:p>
-      <w:pPr>
-        <w:pStyle w:val="ListParagraph"/>
-        <w:numPr>
-          <w:ilvl w:val="0"/>
-          <w:numId w:val="14"/>
-        </w:numPr>
-        <w:rPr>
-          <w:i/>
-          <w:iCs/>
-        </w:rPr>
-      </w:pPr>
-      <w:r>
-        <w:rPr>
-          <w:i/>
-          <w:iCs/>
-        </w:rPr>
-        <w:t>“</w:t>
-      </w:r>
-      <w:r>
-        <w:rPr>
-          <w:i/>
-          <w:iCs/>
-        </w:rPr>
-        <w:t>Dead, fried, burnt. Where are my spare switches?</w:t>
-      </w:r>
-      <w:r>
-        <w:rPr>
-          <w:i/>
-          <w:iCs/>
-        </w:rPr>
-        <w:t>”</w:t>
+      <w:r>
+        <w:rPr>
+          <w:rStyle w:val="Emphasis"/>
+        </w:rPr>
+        <w:softHyphen/>
+        <w:t>–</w:t>
+      </w:r>
+      <w:r>
+        <w:rPr>
+          <w:rStyle w:val="Emphasis"/>
+        </w:rPr>
+        <w:t xml:space="preserve"> “He… He’s moved on now. Why can’t… Why cant I? It Was easy for him.”</w:t>
       </w:r>
     </w:p>
     <w:p>
@@ -1810,108 +1754,227 @@
           <w:rStyle w:val="SubtleEmphasis"/>
         </w:rPr>
       </w:pPr>
+      <w:r>
+        <w:rPr>
+          <w:rStyle w:val="SubtleEmphasis"/>
+        </w:rPr>
+        <w:t xml:space="preserve">Ivan walks </w:t>
+      </w:r>
+      <w:r>
+        <w:rPr>
+          <w:rStyle w:val="SubtleEmphasis"/>
+        </w:rPr>
+        <w:t>past Alex’s books</w:t>
+      </w:r>
+    </w:p>
+    <w:p>
+      <w:r>
+        <w:rPr>
+          <w:b/>
+          <w:bCs/>
+        </w:rPr>
+        <w:t>Interacts with it for a very short time and puts it down</w:t>
+      </w:r>
+      <w:r>
+        <w:t xml:space="preserve"> - She used to be stuck in these books of hers for hours, she was always the smart one.</w:t>
+      </w:r>
+    </w:p>
+    <w:p>
+      <w:pPr>
+        <w:rPr>
+          <w:rStyle w:val="SubtleEmphasis"/>
+          <w:i w:val="0"/>
+          <w:iCs w:val="0"/>
+          <w:color w:val="auto"/>
+        </w:rPr>
+      </w:pPr>
+      <w:r>
+        <w:rPr>
+          <w:b/>
+          <w:bCs/>
+        </w:rPr>
+        <w:t>Interacts with it for a few seconds and puts it down</w:t>
+      </w:r>
+      <w:r>
+        <w:t xml:space="preserve"> - Flora and Fauna of the English Channel, Alex could put a name to almost anything here, not that there was never really much growing here, no matter how much I tried. </w:t>
+      </w:r>
+      <w:r>
+        <w:rPr>
+          <w:b/>
+          <w:bCs/>
+        </w:rPr>
+        <w:t>chuckles</w:t>
+      </w:r>
+    </w:p>
+    <w:p>
+      <w:pPr>
+        <w:rPr>
+          <w:rStyle w:val="SubtleEmphasis"/>
+        </w:rPr>
+      </w:pPr>
+      <w:r>
+        <w:rPr>
+          <w:rStyle w:val="SubtleEmphasis"/>
+        </w:rPr>
+        <w:t>Ivan Walks past the farming tools</w:t>
+      </w:r>
+    </w:p>
+    <w:p>
+      <w:pPr>
+        <w:rPr>
+          <w:rStyle w:val="Emphasis"/>
+          <w:i w:val="0"/>
+          <w:iCs w:val="0"/>
+        </w:rPr>
+      </w:pPr>
+      <w:r>
+        <w:rPr>
+          <w:rStyle w:val="Emphasis"/>
+          <w:b/>
+          <w:bCs/>
+          <w:i w:val="0"/>
+          <w:iCs w:val="0"/>
+        </w:rPr>
+        <w:t>Interact with</w:t>
+      </w:r>
+      <w:r>
+        <w:rPr>
+          <w:rStyle w:val="Emphasis"/>
+          <w:i w:val="0"/>
+          <w:iCs w:val="0"/>
+        </w:rPr>
+        <w:t xml:space="preserve"> - “That tool head is loose on that hoe, I should wedge some wood in there later…”</w:t>
+      </w:r>
+    </w:p>
+    <w:p>
+      <w:pPr>
+        <w:rPr>
+          <w:rStyle w:val="Emphasis"/>
+          <w:i w:val="0"/>
+          <w:iCs w:val="0"/>
+        </w:rPr>
+      </w:pPr>
+      <w:r>
+        <w:rPr>
+          <w:rStyle w:val="Emphasis"/>
+          <w:b/>
+          <w:bCs/>
+          <w:i w:val="0"/>
+          <w:iCs w:val="0"/>
+        </w:rPr>
+        <w:t xml:space="preserve">Walking Away After Interaction </w:t>
+      </w:r>
+      <w:r>
+        <w:rPr>
+          <w:rStyle w:val="Emphasis"/>
+          <w:i w:val="0"/>
+          <w:iCs w:val="0"/>
+        </w:rPr>
+        <w:t>– “The garden’s in a real mess huh.”</w:t>
+      </w:r>
+    </w:p>
+    <w:p>
+      <w:pPr>
+        <w:rPr>
+          <w:rStyle w:val="Emphasis"/>
+          <w:iCs w:val="0"/>
+        </w:rPr>
+      </w:pPr>
+      <w:r>
+        <w:rPr>
+          <w:rStyle w:val="Emphasis"/>
+          <w:iCs w:val="0"/>
+        </w:rPr>
+        <w:t xml:space="preserve">Ivan </w:t>
+      </w:r>
+      <w:r>
+        <w:rPr>
+          <w:rStyle w:val="Emphasis"/>
+          <w:iCs w:val="0"/>
+        </w:rPr>
+        <w:t>walks past the boat</w:t>
+      </w:r>
+    </w:p>
+    <w:p>
+      <w:pPr>
+        <w:rPr>
+          <w:rStyle w:val="Emphasis"/>
+          <w:i w:val="0"/>
+          <w:iCs w:val="0"/>
+        </w:rPr>
+      </w:pPr>
+      <w:r>
+        <w:rPr>
+          <w:rStyle w:val="Emphasis"/>
+          <w:b/>
+          <w:i w:val="0"/>
+          <w:iCs w:val="0"/>
+        </w:rPr>
+        <w:t>Walks past: Light c</w:t>
+      </w:r>
+      <w:r>
+        <w:rPr>
+          <w:rStyle w:val="Emphasis"/>
+          <w:b/>
+          <w:i w:val="0"/>
+          <w:iCs w:val="0"/>
+        </w:rPr>
+        <w:t xml:space="preserve">huckles </w:t>
+      </w:r>
+      <w:r>
+        <w:rPr>
+          <w:rStyle w:val="Emphasis"/>
+          <w:i w:val="0"/>
+          <w:iCs w:val="0"/>
+        </w:rPr>
+        <w:t>“Thar she is… the beauty</w:t>
+      </w:r>
+      <w:r>
+        <w:rPr>
+          <w:rStyle w:val="Emphasis"/>
+          <w:i w:val="0"/>
+          <w:iCs w:val="0"/>
+        </w:rPr>
+        <w:t xml:space="preserve">. I remember taking Nichola out on that old boat. Taught him to fish like my </w:t>
+      </w:r>
       <w:proofErr w:type="spellStart"/>
       <w:r>
         <w:rPr>
-          <w:rStyle w:val="SubtleEmphasis"/>
-        </w:rPr>
-        <w:t>Misc</w:t>
+          <w:rStyle w:val="Emphasis"/>
+          <w:i w:val="0"/>
+          <w:iCs w:val="0"/>
+        </w:rPr>
+        <w:t>paps</w:t>
       </w:r>
       <w:proofErr w:type="spellEnd"/>
       <w:r>
         <w:rPr>
-          <w:rStyle w:val="SubtleEmphasis"/>
-        </w:rPr>
-        <w:t xml:space="preserve"> Lines</w:t>
-      </w:r>
-    </w:p>
-    <w:p>
-      <w:pPr>
-        <w:pStyle w:val="ListParagraph"/>
-        <w:numPr>
-          <w:ilvl w:val="0"/>
-          <w:numId w:val="15"/>
-        </w:numPr>
-        <w:rPr>
-          <w:i/>
-          <w:iCs/>
-        </w:rPr>
-      </w:pPr>
-      <w:r>
-        <w:rPr>
-          <w:b/>
-          <w:i/>
-          <w:iCs/>
-        </w:rPr>
-        <w:t>Hmph</w:t>
-      </w:r>
-      <w:r>
-        <w:rPr>
-          <w:i/>
-          <w:iCs/>
-        </w:rPr>
-        <w:t xml:space="preserve">… </w:t>
-      </w:r>
-      <w:r>
-        <w:rPr>
-          <w:i/>
-          <w:iCs/>
-        </w:rPr>
-        <w:t>“</w:t>
-      </w:r>
-      <w:r>
-        <w:rPr>
-          <w:i/>
-          <w:iCs/>
-        </w:rPr>
-        <w:t>(son’s name)’s toys are still lying about. I really miss him.</w:t>
-      </w:r>
-      <w:r>
-        <w:rPr>
-          <w:i/>
-          <w:iCs/>
-        </w:rPr>
-        <w:t>”</w:t>
-      </w:r>
-    </w:p>
-    <w:p>
-      <w:pPr>
-        <w:pStyle w:val="ListParagraph"/>
-        <w:numPr>
-          <w:ilvl w:val="0"/>
-          <w:numId w:val="15"/>
-        </w:numPr>
-        <w:rPr>
-          <w:i/>
-          <w:iCs/>
-        </w:rPr>
-      </w:pPr>
-      <w:r>
-        <w:rPr>
-          <w:i/>
-          <w:iCs/>
-        </w:rPr>
-        <w:t>“</w:t>
-      </w:r>
-      <w:r>
-        <w:rPr>
-          <w:i/>
-          <w:iCs/>
-        </w:rPr>
-        <w:t>She was always there with me, right by my side.</w:t>
-      </w:r>
-      <w:r>
-        <w:rPr>
-          <w:i/>
-          <w:iCs/>
-        </w:rPr>
-        <w:t>”</w:t>
-      </w:r>
-    </w:p>
-    <w:p>
-      <w:pPr>
-        <w:pStyle w:val="ListParagraph"/>
-      </w:pPr>
+          <w:rStyle w:val="Emphasis"/>
+          <w:i w:val="0"/>
+          <w:iCs w:val="0"/>
+        </w:rPr>
+        <w:t xml:space="preserve"> taught me.”</w:t>
+      </w:r>
+    </w:p>
+    <w:p>
+      <w:r>
+        <w:rPr>
+          <w:b/>
+        </w:rPr>
+        <w:t>Interacts</w:t>
+      </w:r>
+      <w:r>
+        <w:t xml:space="preserve">: “The Brightest Light of all… Old thing. Haven’t taken you out in a long time, you need a good cleaning, and maybe a waxing!” </w:t>
+      </w:r>
+      <w:r>
+        <w:rPr>
+          <w:b/>
+        </w:rPr>
+        <w:t>chuckles</w:t>
+      </w:r>
+      <w:r>
+        <w:t xml:space="preserve"> </w:t>
+      </w:r>
     </w:p>
     <w:p/>
     <w:p>
@@ -2032,7 +2095,7 @@
       <w:lvlText w:val=""/>
       <w:lvlJc w:val="left"/>
       <w:pPr>
-        <w:ind w:left="720" w:hanging="360"/>
+        <w:ind w:left="1080" w:hanging="360"/>
       </w:pPr>
       <w:rPr>
         <w:rFonts w:ascii="Symbol" w:hAnsi="Symbol" w:hint="default"/>
@@ -2044,7 +2107,7 @@
       <w:lvlText w:val="o"/>
       <w:lvlJc w:val="left"/>
       <w:pPr>
-        <w:ind w:left="1440" w:hanging="360"/>
+        <w:ind w:left="1800" w:hanging="360"/>
       </w:pPr>
       <w:rPr>
         <w:rFonts w:ascii="Courier New" w:hAnsi="Courier New" w:cs="Courier New" w:hint="default"/>
@@ -2056,7 +2119,7 @@
       <w:lvlText w:val=""/>
       <w:lvlJc w:val="left"/>
       <w:pPr>
-        <w:ind w:left="2160" w:hanging="360"/>
+        <w:ind w:left="2520" w:hanging="360"/>
       </w:pPr>
       <w:rPr>
         <w:rFonts w:ascii="Wingdings" w:hAnsi="Wingdings" w:hint="default"/>
@@ -2068,7 +2131,7 @@
       <w:lvlText w:val=""/>
       <w:lvlJc w:val="left"/>
       <w:pPr>
-        <w:ind w:left="2880" w:hanging="360"/>
+        <w:ind w:left="3240" w:hanging="360"/>
       </w:pPr>
       <w:rPr>
         <w:rFonts w:ascii="Symbol" w:hAnsi="Symbol" w:hint="default"/>
@@ -2080,7 +2143,7 @@
       <w:lvlText w:val="o"/>
       <w:lvlJc w:val="left"/>
       <w:pPr>
-        <w:ind w:left="3600" w:hanging="360"/>
+        <w:ind w:left="3960" w:hanging="360"/>
       </w:pPr>
       <w:rPr>
         <w:rFonts w:ascii="Courier New" w:hAnsi="Courier New" w:cs="Courier New" w:hint="default"/>
@@ -2092,7 +2155,7 @@
       <w:lvlText w:val=""/>
       <w:lvlJc w:val="left"/>
       <w:pPr>
-        <w:ind w:left="4320" w:hanging="360"/>
+        <w:ind w:left="4680" w:hanging="360"/>
       </w:pPr>
       <w:rPr>
         <w:rFonts w:ascii="Wingdings" w:hAnsi="Wingdings" w:hint="default"/>
@@ -2104,7 +2167,7 @@
       <w:lvlText w:val=""/>
       <w:lvlJc w:val="left"/>
       <w:pPr>
-        <w:ind w:left="5040" w:hanging="360"/>
+        <w:ind w:left="5400" w:hanging="360"/>
       </w:pPr>
       <w:rPr>
         <w:rFonts w:ascii="Symbol" w:hAnsi="Symbol" w:hint="default"/>
@@ -2116,7 +2179,7 @@
       <w:lvlText w:val="o"/>
       <w:lvlJc w:val="left"/>
       <w:pPr>
-        <w:ind w:left="5760" w:hanging="360"/>
+        <w:ind w:left="6120" w:hanging="360"/>
       </w:pPr>
       <w:rPr>
         <w:rFonts w:ascii="Courier New" w:hAnsi="Courier New" w:cs="Courier New" w:hint="default"/>
@@ -2128,7 +2191,7 @@
       <w:lvlText w:val=""/>
       <w:lvlJc w:val="left"/>
       <w:pPr>
-        <w:ind w:left="6480" w:hanging="360"/>
+        <w:ind w:left="6840" w:hanging="360"/>
       </w:pPr>
       <w:rPr>
         <w:rFonts w:ascii="Wingdings" w:hAnsi="Wingdings" w:hint="default"/>
@@ -2317,7 +2380,7 @@
       <w:lvlText w:val=""/>
       <w:lvlJc w:val="left"/>
       <w:pPr>
-        <w:ind w:left="720" w:hanging="360"/>
+        <w:ind w:left="1080" w:hanging="360"/>
       </w:pPr>
       <w:rPr>
         <w:rFonts w:ascii="Symbol" w:hAnsi="Symbol" w:hint="default"/>
@@ -2329,7 +2392,7 @@
       <w:lvlText w:val="o"/>
       <w:lvlJc w:val="left"/>
       <w:pPr>
-        <w:ind w:left="1440" w:hanging="360"/>
+        <w:ind w:left="1800" w:hanging="360"/>
       </w:pPr>
       <w:rPr>
         <w:rFonts w:ascii="Courier New" w:hAnsi="Courier New" w:cs="Courier New" w:hint="default"/>
@@ -2341,7 +2404,7 @@
       <w:lvlText w:val=""/>
       <w:lvlJc w:val="left"/>
       <w:pPr>
-        <w:ind w:left="2160" w:hanging="360"/>
+        <w:ind w:left="2520" w:hanging="360"/>
       </w:pPr>
       <w:rPr>
         <w:rFonts w:ascii="Wingdings" w:hAnsi="Wingdings" w:hint="default"/>
@@ -2353,7 +2416,7 @@
       <w:lvlText w:val=""/>
       <w:lvlJc w:val="left"/>
       <w:pPr>
-        <w:ind w:left="2880" w:hanging="360"/>
+        <w:ind w:left="3240" w:hanging="360"/>
       </w:pPr>
       <w:rPr>
         <w:rFonts w:ascii="Symbol" w:hAnsi="Symbol" w:hint="default"/>
@@ -2365,7 +2428,7 @@
       <w:lvlText w:val="o"/>
       <w:lvlJc w:val="left"/>
       <w:pPr>
-        <w:ind w:left="3600" w:hanging="360"/>
+        <w:ind w:left="3960" w:hanging="360"/>
       </w:pPr>
       <w:rPr>
         <w:rFonts w:ascii="Courier New" w:hAnsi="Courier New" w:cs="Courier New" w:hint="default"/>
@@ -2377,7 +2440,7 @@
       <w:lvlText w:val=""/>
       <w:lvlJc w:val="left"/>
       <w:pPr>
-        <w:ind w:left="4320" w:hanging="360"/>
+        <w:ind w:left="4680" w:hanging="360"/>
       </w:pPr>
       <w:rPr>
         <w:rFonts w:ascii="Wingdings" w:hAnsi="Wingdings" w:hint="default"/>
@@ -2389,7 +2452,7 @@
       <w:lvlText w:val=""/>
       <w:lvlJc w:val="left"/>
       <w:pPr>
-        <w:ind w:left="5040" w:hanging="360"/>
+        <w:ind w:left="5400" w:hanging="360"/>
       </w:pPr>
       <w:rPr>
         <w:rFonts w:ascii="Symbol" w:hAnsi="Symbol" w:hint="default"/>
@@ -2401,7 +2464,7 @@
       <w:lvlText w:val="o"/>
       <w:lvlJc w:val="left"/>
       <w:pPr>
-        <w:ind w:left="5760" w:hanging="360"/>
+        <w:ind w:left="6120" w:hanging="360"/>
       </w:pPr>
       <w:rPr>
         <w:rFonts w:ascii="Courier New" w:hAnsi="Courier New" w:cs="Courier New" w:hint="default"/>
@@ -2413,7 +2476,7 @@
       <w:lvlText w:val=""/>
       <w:lvlJc w:val="left"/>
       <w:pPr>
-        <w:ind w:left="6480" w:hanging="360"/>
+        <w:ind w:left="6840" w:hanging="360"/>
       </w:pPr>
       <w:rPr>
         <w:rFonts w:ascii="Wingdings" w:hAnsi="Wingdings" w:hint="default"/>
@@ -2433,7 +2496,7 @@
         <w:ind w:left="720" w:hanging="360"/>
       </w:pPr>
     </w:lvl>
-    <w:lvl w:ilvl="1" w:tplc="1C090019" w:tentative="1">
+    <w:lvl w:ilvl="1" w:tplc="1C090019">
       <w:start w:val="1"/>
       <w:numFmt w:val="lowerLetter"/>
       <w:lvlText w:val="%2."/>
@@ -2442,7 +2505,7 @@
         <w:ind w:left="1440" w:hanging="360"/>
       </w:pPr>
     </w:lvl>
-    <w:lvl w:ilvl="2" w:tplc="1C09001B" w:tentative="1">
+    <w:lvl w:ilvl="2" w:tplc="1C09001B">
       <w:start w:val="1"/>
       <w:numFmt w:val="lowerRoman"/>
       <w:lvlText w:val="%3."/>
@@ -2679,6 +2742,92 @@
     </w:lvl>
   </w:abstractNum>
   <w:abstractNum w:abstractNumId="8" w15:restartNumberingAfterBreak="0">
+    <w:nsid w:val="46213303"/>
+    <w:multiLevelType w:val="hybridMultilevel"/>
+    <w:tmpl w:val="668ED61A"/>
+    <w:lvl w:ilvl="0" w:tplc="1C09000F">
+      <w:start w:val="1"/>
+      <w:numFmt w:val="decimal"/>
+      <w:lvlText w:val="%1."/>
+      <w:lvlJc w:val="left"/>
+      <w:pPr>
+        <w:ind w:left="720" w:hanging="360"/>
+      </w:pPr>
+    </w:lvl>
+    <w:lvl w:ilvl="1" w:tplc="1C090019" w:tentative="1">
+      <w:start w:val="1"/>
+      <w:numFmt w:val="lowerLetter"/>
+      <w:lvlText w:val="%2."/>
+      <w:lvlJc w:val="left"/>
+      <w:pPr>
+        <w:ind w:left="1440" w:hanging="360"/>
+      </w:pPr>
+    </w:lvl>
+    <w:lvl w:ilvl="2" w:tplc="1C09001B" w:tentative="1">
+      <w:start w:val="1"/>
+      <w:numFmt w:val="lowerRoman"/>
+      <w:lvlText w:val="%3."/>
+      <w:lvlJc w:val="right"/>
+      <w:pPr>
+        <w:ind w:left="2160" w:hanging="180"/>
+      </w:pPr>
+    </w:lvl>
+    <w:lvl w:ilvl="3" w:tplc="1C09000F" w:tentative="1">
+      <w:start w:val="1"/>
+      <w:numFmt w:val="decimal"/>
+      <w:lvlText w:val="%4."/>
+      <w:lvlJc w:val="left"/>
+      <w:pPr>
+        <w:ind w:left="2880" w:hanging="360"/>
+      </w:pPr>
+    </w:lvl>
+    <w:lvl w:ilvl="4" w:tplc="1C090019" w:tentative="1">
+      <w:start w:val="1"/>
+      <w:numFmt w:val="lowerLetter"/>
+      <w:lvlText w:val="%5."/>
+      <w:lvlJc w:val="left"/>
+      <w:pPr>
+        <w:ind w:left="3600" w:hanging="360"/>
+      </w:pPr>
+    </w:lvl>
+    <w:lvl w:ilvl="5" w:tplc="1C09001B" w:tentative="1">
+      <w:start w:val="1"/>
+      <w:numFmt w:val="lowerRoman"/>
+      <w:lvlText w:val="%6."/>
+      <w:lvlJc w:val="right"/>
+      <w:pPr>
+        <w:ind w:left="4320" w:hanging="180"/>
+      </w:pPr>
+    </w:lvl>
+    <w:lvl w:ilvl="6" w:tplc="1C09000F" w:tentative="1">
+      <w:start w:val="1"/>
+      <w:numFmt w:val="decimal"/>
+      <w:lvlText w:val="%7."/>
+      <w:lvlJc w:val="left"/>
+      <w:pPr>
+        <w:ind w:left="5040" w:hanging="360"/>
+      </w:pPr>
+    </w:lvl>
+    <w:lvl w:ilvl="7" w:tplc="1C090019" w:tentative="1">
+      <w:start w:val="1"/>
+      <w:numFmt w:val="lowerLetter"/>
+      <w:lvlText w:val="%8."/>
+      <w:lvlJc w:val="left"/>
+      <w:pPr>
+        <w:ind w:left="5760" w:hanging="360"/>
+      </w:pPr>
+    </w:lvl>
+    <w:lvl w:ilvl="8" w:tplc="1C09001B" w:tentative="1">
+      <w:start w:val="1"/>
+      <w:numFmt w:val="lowerRoman"/>
+      <w:lvlText w:val="%9."/>
+      <w:lvlJc w:val="right"/>
+      <w:pPr>
+        <w:ind w:left="6480" w:hanging="180"/>
+      </w:pPr>
+    </w:lvl>
+  </w:abstractNum>
+  <w:abstractNum w:abstractNumId="9" w15:restartNumberingAfterBreak="0">
     <w:nsid w:val="4C8B378F"/>
     <w:multiLevelType w:val="hybridMultilevel"/>
     <w:tmpl w:val="2E7A6126"/>
@@ -2791,7 +2940,7 @@
       </w:rPr>
     </w:lvl>
   </w:abstractNum>
-  <w:abstractNum w:abstractNumId="9" w15:restartNumberingAfterBreak="0">
+  <w:abstractNum w:abstractNumId="10" w15:restartNumberingAfterBreak="0">
     <w:nsid w:val="58F31E4B"/>
     <w:multiLevelType w:val="hybridMultilevel"/>
     <w:tmpl w:val="D7B861A2"/>
@@ -2877,7 +3026,7 @@
       </w:pPr>
     </w:lvl>
   </w:abstractNum>
-  <w:abstractNum w:abstractNumId="10" w15:restartNumberingAfterBreak="0">
+  <w:abstractNum w:abstractNumId="11" w15:restartNumberingAfterBreak="0">
     <w:nsid w:val="5D205330"/>
     <w:multiLevelType w:val="hybridMultilevel"/>
     <w:tmpl w:val="1E6A3F3A"/>
@@ -2963,7 +3112,7 @@
       </w:pPr>
     </w:lvl>
   </w:abstractNum>
-  <w:abstractNum w:abstractNumId="11" w15:restartNumberingAfterBreak="0">
+  <w:abstractNum w:abstractNumId="12" w15:restartNumberingAfterBreak="0">
     <w:nsid w:val="5DF70562"/>
     <w:multiLevelType w:val="hybridMultilevel"/>
     <w:tmpl w:val="65A265D0"/>
@@ -3049,7 +3198,7 @@
       </w:pPr>
     </w:lvl>
   </w:abstractNum>
-  <w:abstractNum w:abstractNumId="12" w15:restartNumberingAfterBreak="0">
+  <w:abstractNum w:abstractNumId="13" w15:restartNumberingAfterBreak="0">
     <w:nsid w:val="5EF115CA"/>
     <w:multiLevelType w:val="hybridMultilevel"/>
     <w:tmpl w:val="44AE4B9A"/>
@@ -3135,7 +3284,7 @@
       </w:pPr>
     </w:lvl>
   </w:abstractNum>
-  <w:abstractNum w:abstractNumId="13" w15:restartNumberingAfterBreak="0">
+  <w:abstractNum w:abstractNumId="14" w15:restartNumberingAfterBreak="0">
     <w:nsid w:val="67766467"/>
     <w:multiLevelType w:val="hybridMultilevel"/>
     <w:tmpl w:val="456CB7DA"/>
@@ -3145,7 +3294,7 @@
       <w:lvlText w:val=""/>
       <w:lvlJc w:val="left"/>
       <w:pPr>
-        <w:ind w:left="720" w:hanging="360"/>
+        <w:ind w:left="1080" w:hanging="360"/>
       </w:pPr>
       <w:rPr>
         <w:rFonts w:ascii="Symbol" w:hAnsi="Symbol" w:hint="default"/>
@@ -3157,7 +3306,7 @@
       <w:lvlText w:val="o"/>
       <w:lvlJc w:val="left"/>
       <w:pPr>
-        <w:ind w:left="1440" w:hanging="360"/>
+        <w:ind w:left="1800" w:hanging="360"/>
       </w:pPr>
       <w:rPr>
         <w:rFonts w:ascii="Courier New" w:hAnsi="Courier New" w:cs="Courier New" w:hint="default"/>
@@ -3169,7 +3318,7 @@
       <w:lvlText w:val=""/>
       <w:lvlJc w:val="left"/>
       <w:pPr>
-        <w:ind w:left="2160" w:hanging="360"/>
+        <w:ind w:left="2520" w:hanging="360"/>
       </w:pPr>
       <w:rPr>
         <w:rFonts w:ascii="Wingdings" w:hAnsi="Wingdings" w:hint="default"/>
@@ -3181,7 +3330,7 @@
       <w:lvlText w:val=""/>
       <w:lvlJc w:val="left"/>
       <w:pPr>
-        <w:ind w:left="2880" w:hanging="360"/>
+        <w:ind w:left="3240" w:hanging="360"/>
       </w:pPr>
       <w:rPr>
         <w:rFonts w:ascii="Symbol" w:hAnsi="Symbol" w:hint="default"/>
@@ -3193,7 +3342,7 @@
       <w:lvlText w:val="o"/>
       <w:lvlJc w:val="left"/>
       <w:pPr>
-        <w:ind w:left="3600" w:hanging="360"/>
+        <w:ind w:left="3960" w:hanging="360"/>
       </w:pPr>
       <w:rPr>
         <w:rFonts w:ascii="Courier New" w:hAnsi="Courier New" w:cs="Courier New" w:hint="default"/>
@@ -3205,7 +3354,7 @@
       <w:lvlText w:val=""/>
       <w:lvlJc w:val="left"/>
       <w:pPr>
-        <w:ind w:left="4320" w:hanging="360"/>
+        <w:ind w:left="4680" w:hanging="360"/>
       </w:pPr>
       <w:rPr>
         <w:rFonts w:ascii="Wingdings" w:hAnsi="Wingdings" w:hint="default"/>
@@ -3217,7 +3366,7 @@
       <w:lvlText w:val=""/>
       <w:lvlJc w:val="left"/>
       <w:pPr>
-        <w:ind w:left="5040" w:hanging="360"/>
+        <w:ind w:left="5400" w:hanging="360"/>
       </w:pPr>
       <w:rPr>
         <w:rFonts w:ascii="Symbol" w:hAnsi="Symbol" w:hint="default"/>
@@ -3229,7 +3378,7 @@
       <w:lvlText w:val="o"/>
       <w:lvlJc w:val="left"/>
       <w:pPr>
-        <w:ind w:left="5760" w:hanging="360"/>
+        <w:ind w:left="6120" w:hanging="360"/>
       </w:pPr>
       <w:rPr>
         <w:rFonts w:ascii="Courier New" w:hAnsi="Courier New" w:cs="Courier New" w:hint="default"/>
@@ -3241,14 +3390,14 @@
       <w:lvlText w:val=""/>
       <w:lvlJc w:val="left"/>
       <w:pPr>
-        <w:ind w:left="6480" w:hanging="360"/>
+        <w:ind w:left="6840" w:hanging="360"/>
       </w:pPr>
       <w:rPr>
         <w:rFonts w:ascii="Wingdings" w:hAnsi="Wingdings" w:hint="default"/>
       </w:rPr>
     </w:lvl>
   </w:abstractNum>
-  <w:abstractNum w:abstractNumId="14" w15:restartNumberingAfterBreak="0">
+  <w:abstractNum w:abstractNumId="15" w15:restartNumberingAfterBreak="0">
     <w:nsid w:val="74955801"/>
     <w:multiLevelType w:val="hybridMultilevel"/>
     <w:tmpl w:val="C812DE12"/>
@@ -3368,16 +3517,16 @@
     <w:abstractNumId w:val="0"/>
   </w:num>
   <w:num w:numId="3">
-    <w:abstractNumId w:val="12"/>
+    <w:abstractNumId w:val="13"/>
   </w:num>
   <w:num w:numId="4">
     <w:abstractNumId w:val="3"/>
   </w:num>
   <w:num w:numId="5">
-    <w:abstractNumId w:val="9"/>
+    <w:abstractNumId w:val="10"/>
   </w:num>
   <w:num w:numId="6">
-    <w:abstractNumId w:val="10"/>
+    <w:abstractNumId w:val="11"/>
   </w:num>
   <w:num w:numId="7">
     <w:abstractNumId w:val="7"/>
@@ -3386,10 +3535,10 @@
     <w:abstractNumId w:val="5"/>
   </w:num>
   <w:num w:numId="9">
-    <w:abstractNumId w:val="11"/>
+    <w:abstractNumId w:val="12"/>
   </w:num>
   <w:num w:numId="10">
-    <w:abstractNumId w:val="8"/>
+    <w:abstractNumId w:val="9"/>
   </w:num>
   <w:num w:numId="11">
     <w:abstractNumId w:val="6"/>
@@ -3398,13 +3547,16 @@
     <w:abstractNumId w:val="4"/>
   </w:num>
   <w:num w:numId="13">
-    <w:abstractNumId w:val="13"/>
+    <w:abstractNumId w:val="14"/>
   </w:num>
   <w:num w:numId="14">
     <w:abstractNumId w:val="1"/>
   </w:num>
   <w:num w:numId="15">
-    <w:abstractNumId w:val="14"/>
+    <w:abstractNumId w:val="15"/>
+  </w:num>
+  <w:num w:numId="16">
+    <w:abstractNumId w:val="8"/>
   </w:num>
 </w:numbering>
 </file>
@@ -3426,7 +3578,7 @@
       </w:pPr>
     </w:pPrDefault>
   </w:docDefaults>
-  <w:latentStyles w:defLockedState="0" w:defUIPriority="99" w:defSemiHidden="0" w:defUnhideWhenUsed="0" w:defQFormat="0" w:count="377">
+  <w:latentStyles w:defLockedState="0" w:defUIPriority="99" w:defSemiHidden="0" w:defUnhideWhenUsed="0" w:defQFormat="0" w:count="375">
     <w:lsdException w:name="Normal" w:uiPriority="0" w:qFormat="1"/>
     <w:lsdException w:name="heading 1" w:uiPriority="9" w:qFormat="1"/>
     <w:lsdException w:name="heading 2" w:semiHidden="1" w:uiPriority="9" w:unhideWhenUsed="1" w:qFormat="1"/>
@@ -3532,6 +3684,7 @@
     <w:lsdException w:name="HTML Sample" w:semiHidden="1" w:unhideWhenUsed="1"/>
     <w:lsdException w:name="HTML Typewriter" w:semiHidden="1" w:unhideWhenUsed="1"/>
     <w:lsdException w:name="HTML Variable" w:semiHidden="1" w:unhideWhenUsed="1"/>
+    <w:lsdException w:name="Normal Table" w:semiHidden="1" w:unhideWhenUsed="1"/>
     <w:lsdException w:name="annotation subject" w:semiHidden="1" w:unhideWhenUsed="1"/>
     <w:lsdException w:name="No List" w:semiHidden="1" w:unhideWhenUsed="1"/>
     <w:lsdException w:name="Outline List 1" w:semiHidden="1" w:unhideWhenUsed="1"/>
@@ -3577,9 +3730,11 @@
     <w:lsdException w:name="Table Subtle 1" w:semiHidden="1" w:unhideWhenUsed="1"/>
     <w:lsdException w:name="Table Subtle 2" w:semiHidden="1" w:unhideWhenUsed="1"/>
     <w:lsdException w:name="Table Web 1" w:semiHidden="1" w:unhideWhenUsed="1"/>
+    <w:lsdException w:name="Table Web 2" w:semiHidden="1" w:unhideWhenUsed="1"/>
     <w:lsdException w:name="Table Web 3" w:semiHidden="1" w:unhideWhenUsed="1"/>
     <w:lsdException w:name="Balloon Text" w:semiHidden="1" w:unhideWhenUsed="1"/>
     <w:lsdException w:name="Table Grid" w:uiPriority="39"/>
+    <w:lsdException w:name="Table Theme" w:semiHidden="1" w:unhideWhenUsed="1"/>
     <w:lsdException w:name="Placeholder Text" w:semiHidden="1"/>
     <w:lsdException w:name="No Spacing" w:uiPriority="1" w:qFormat="1"/>
     <w:lsdException w:name="Light Shading" w:uiPriority="60"/>
@@ -3799,8 +3954,6 @@
     <w:lsdException w:name="Smart Hyperlink" w:semiHidden="1" w:unhideWhenUsed="1"/>
     <w:lsdException w:name="Hashtag" w:semiHidden="1" w:unhideWhenUsed="1"/>
     <w:lsdException w:name="Unresolved Mention" w:semiHidden="1" w:unhideWhenUsed="1"/>
-    <w:lsdException w:name="Smart Link" w:semiHidden="1" w:unhideWhenUsed="1"/>
-    <w:lsdException w:name="Smart Link Error" w:semiHidden="1" w:unhideWhenUsed="1"/>
   </w:latentStyles>
   <w:style w:type="paragraph" w:default="1" w:styleId="Normal">
     <w:name w:val="Normal"/>
@@ -3825,6 +3978,28 @@
       <w:color w:val="2F5496" w:themeColor="accent1" w:themeShade="BF"/>
       <w:sz w:val="32"/>
       <w:szCs w:val="32"/>
+    </w:rPr>
+  </w:style>
+  <w:style w:type="paragraph" w:styleId="Heading2">
+    <w:name w:val="heading 2"/>
+    <w:basedOn w:val="Normal"/>
+    <w:next w:val="Normal"/>
+    <w:link w:val="Heading2Char"/>
+    <w:uiPriority w:val="9"/>
+    <w:unhideWhenUsed/>
+    <w:qFormat/>
+    <w:rsid w:val="005745B7"/>
+    <w:pPr>
+      <w:keepNext/>
+      <w:keepLines/>
+      <w:spacing w:before="40" w:after="0"/>
+      <w:outlineLvl w:val="1"/>
+    </w:pPr>
+    <w:rPr>
+      <w:rFonts w:asciiTheme="majorHAnsi" w:eastAsiaTheme="majorEastAsia" w:hAnsiTheme="majorHAnsi" w:cstheme="majorBidi"/>
+      <w:color w:val="2F5496" w:themeColor="accent1" w:themeShade="BF"/>
+      <w:sz w:val="26"/>
+      <w:szCs w:val="26"/>
     </w:rPr>
   </w:style>
   <w:style w:type="character" w:default="1" w:styleId="DefaultParagraphFont">
@@ -3940,6 +4115,19 @@
     <w:pPr>
       <w:spacing w:after="0" w:line="240" w:lineRule="auto"/>
     </w:pPr>
+  </w:style>
+  <w:style w:type="character" w:customStyle="1" w:styleId="Heading2Char">
+    <w:name w:val="Heading 2 Char"/>
+    <w:basedOn w:val="DefaultParagraphFont"/>
+    <w:link w:val="Heading2"/>
+    <w:uiPriority w:val="9"/>
+    <w:rsid w:val="005745B7"/>
+    <w:rPr>
+      <w:rFonts w:asciiTheme="majorHAnsi" w:eastAsiaTheme="majorEastAsia" w:hAnsiTheme="majorHAnsi" w:cstheme="majorBidi"/>
+      <w:color w:val="2F5496" w:themeColor="accent1" w:themeShade="BF"/>
+      <w:sz w:val="26"/>
+      <w:szCs w:val="26"/>
+    </w:rPr>
   </w:style>
 </w:styles>
 </file>

</xml_diff>